<commit_message>
Update to STAMP manual.
</commit_message>
<xml_diff>
--- a/manual/STAMP_Users_Guide.docx
+++ b/manual/STAMP_Users_Guide.docx
@@ -42,29 +42,47 @@
       <w:pPr>
         <w:pStyle w:val="Title"/>
         <w:jc w:val="center"/>
-      </w:pPr>
-      <w:r>
+        <w:rPr>
+          <w:color w:val="auto"/>
+        </w:rPr>
+      </w:pPr>
+      <w:r>
+        <w:rPr>
+          <w:color w:val="auto"/>
+        </w:rPr>
         <w:t>STAMP User’s Guide</w:t>
       </w:r>
       <w:r>
-        <w:t xml:space="preserve"> v2.0.</w:t>
-      </w:r>
-      <w:r>
-        <w:t>5</w:t>
+        <w:rPr>
+          <w:color w:val="auto"/>
+        </w:rPr>
+        <w:t xml:space="preserve"> v2</w:t>
       </w:r>
     </w:p>
     <w:p>
       <w:pPr>
         <w:pStyle w:val="Subtitle"/>
         <w:jc w:val="center"/>
-      </w:pPr>
-      <w:r>
+        <w:rPr>
+          <w:color w:val="auto"/>
+        </w:rPr>
+      </w:pPr>
+      <w:r>
+        <w:rPr>
+          <w:color w:val="auto"/>
+        </w:rPr>
         <w:t>Statistical Analysis of Metagenomic</w:t>
       </w:r>
       <w:r>
+        <w:rPr>
+          <w:color w:val="auto"/>
+        </w:rPr>
         <w:t xml:space="preserve"> (and other)</w:t>
       </w:r>
       <w:r>
+        <w:rPr>
+          <w:color w:val="auto"/>
+        </w:rPr>
         <w:t xml:space="preserve"> Profiles</w:t>
       </w:r>
     </w:p>
@@ -77,17 +95,20 @@
         <w:jc w:val="center"/>
         <w:rPr>
           <w:i w:val="0"/>
+          <w:color w:val="auto"/>
         </w:rPr>
       </w:pPr>
       <w:r>
         <w:rPr>
           <w:i w:val="0"/>
+          <w:color w:val="auto"/>
         </w:rPr>
         <w:t>Donovan Park</w:t>
       </w:r>
       <w:r>
         <w:rPr>
           <w:i w:val="0"/>
+          <w:color w:val="auto"/>
         </w:rPr>
         <w:t>s</w:t>
       </w:r>
@@ -98,35 +119,41 @@
         <w:jc w:val="center"/>
         <w:rPr>
           <w:i w:val="0"/>
+          <w:color w:val="auto"/>
         </w:rPr>
       </w:pPr>
       <w:r>
         <w:rPr>
           <w:i w:val="0"/>
+          <w:color w:val="auto"/>
         </w:rPr>
         <w:t>June</w:t>
       </w:r>
       <w:r>
         <w:rPr>
           <w:i w:val="0"/>
+          <w:color w:val="auto"/>
         </w:rPr>
         <w:t xml:space="preserve"> </w:t>
       </w:r>
       <w:r>
         <w:rPr>
           <w:i w:val="0"/>
+          <w:color w:val="auto"/>
         </w:rPr>
         <w:t>25</w:t>
       </w:r>
       <w:r>
         <w:rPr>
           <w:i w:val="0"/>
+          <w:color w:val="auto"/>
         </w:rPr>
         <w:t>, 201</w:t>
       </w:r>
       <w:r>
         <w:rPr>
           <w:i w:val="0"/>
+          <w:color w:val="auto"/>
         </w:rPr>
         <w:t>4</w:t>
       </w:r>
@@ -144,7 +171,6 @@
           <w:rFonts w:asciiTheme="minorHAnsi" w:eastAsiaTheme="minorHAnsi" w:hAnsiTheme="minorHAnsi" w:cstheme="minorBidi"/>
           <w:b w:val="0"/>
           <w:bCs w:val="0"/>
-          <w:color w:val="auto"/>
           <w:sz w:val="22"/>
           <w:szCs w:val="22"/>
         </w:rPr>
@@ -154,6 +180,12 @@
           <w:docPartUnique/>
         </w:docPartObj>
       </w:sdtPr>
+      <w:sdtEndPr>
+        <w:rPr>
+          <w:rFonts w:ascii="Times New Roman" w:hAnsi="Times New Roman"/>
+          <w:sz w:val="24"/>
+        </w:rPr>
+      </w:sdtEndPr>
       <w:sdtContent>
         <w:p>
           <w:pPr>
@@ -1948,57 +1980,13 @@
         <w:jc w:val="both"/>
       </w:pPr>
       <w:r>
-        <w:t>STAMP (</w:t>
-      </w:r>
-      <w:proofErr w:type="spellStart"/>
-      <w:r>
-        <w:rPr>
-          <w:b/>
-          <w:bCs/>
-        </w:rPr>
-        <w:t>S</w:t>
-      </w:r>
-      <w:r>
-        <w:rPr>
-          <w:b/>
-          <w:bCs/>
-        </w:rPr>
-        <w:t>T</w:t>
-      </w:r>
-      <w:r>
-        <w:t>atistical</w:t>
-      </w:r>
-      <w:proofErr w:type="spellEnd"/>
-      <w:r>
-        <w:t xml:space="preserve"> </w:t>
-      </w:r>
-      <w:r>
-        <w:rPr>
-          <w:b/>
-        </w:rPr>
-        <w:t>A</w:t>
-      </w:r>
-      <w:r>
-        <w:t xml:space="preserve">nalysis of </w:t>
-      </w:r>
-      <w:r>
-        <w:rPr>
-          <w:b/>
-        </w:rPr>
-        <w:t>M</w:t>
-      </w:r>
-      <w:r>
-        <w:t xml:space="preserve">etagenomic </w:t>
-      </w:r>
-      <w:r>
-        <w:rPr>
-          <w:b/>
-          <w:bCs/>
-        </w:rPr>
-        <w:t>P</w:t>
-      </w:r>
-      <w:r>
-        <w:t>rofiles) is a software package for analyzing metagenomic profiles</w:t>
+        <w:t>STAMP is a software package for analyzing metagenomic</w:t>
+      </w:r>
+      <w:r>
+        <w:t xml:space="preserve"> (and other!)</w:t>
+      </w:r>
+      <w:r>
+        <w:t xml:space="preserve"> profiles</w:t>
       </w:r>
       <w:r>
         <w:t>,</w:t>
@@ -2127,15 +2115,24 @@
         <w:t xml:space="preserve">STAMP is in active development and we are interested in discussing all potential applications of this software. We encourage you to send us suggestions for new features. Suggestions, comments, and bug reports can be sent to </w:t>
       </w:r>
       <w:r>
-        <w:t>Rob Beiko (</w:t>
+        <w:t>Donovan Parks</w:t>
+      </w:r>
+      <w:r>
+        <w:t xml:space="preserve"> (</w:t>
       </w:r>
       <w:proofErr w:type="spellStart"/>
       <w:r>
-        <w:t>beiko</w:t>
+        <w:t>donovan.parks</w:t>
       </w:r>
       <w:proofErr w:type="spellEnd"/>
       <w:r>
-        <w:t xml:space="preserve"> [at] cs.dal.ca)</w:t>
+        <w:t xml:space="preserve"> [at] </w:t>
+      </w:r>
+      <w:r>
+        <w:t>gmail.com</w:t>
+      </w:r>
+      <w:r>
+        <w:t>)</w:t>
       </w:r>
       <w:r>
         <w:t xml:space="preserve">. </w:t>
@@ -2574,6 +2571,7 @@
         <w:jc w:val="both"/>
       </w:pPr>
       <w:r>
+        <w:lastRenderedPageBreak/>
         <w:t>If you have a pristine copy of Microsoft Windows installed</w:t>
       </w:r>
       <w:r>
@@ -2725,9 +2723,11 @@
     <w:p>
       <w:pPr>
         <w:pStyle w:val="Code"/>
-        <w:ind w:firstLine="360"/>
         <w:jc w:val="both"/>
       </w:pPr>
+      <w:r>
+        <w:t xml:space="preserve">    </w:t>
+      </w:r>
       <w:hyperlink r:id="rId12" w:history="1">
         <w:r>
           <w:rPr>
@@ -2775,7 +2775,7 @@
         <w:t>verify</w:t>
       </w:r>
       <w:r>
-        <w:t xml:space="preserve"> the numerical accuracy of the statistical tests, effect size measures, confidence interval methods, and multiple test correction methods provided within STAMP. Executing the unit tests is strongly recommended when installing STAMP from source. To execute the unit tests, move to the main STAMP directory and enter the following command:</w:t>
+        <w:t xml:space="preserve"> the numerical accuracy of the statistical tests, effect size measures, confidence interval methods, and multiple test correction methods provided within STAMP. To execute the unit tests, move to the main STAMP directory and enter the following command:</w:t>
       </w:r>
     </w:p>
     <w:p>
@@ -2812,6 +2812,46 @@
     </w:p>
     <w:p>
       <w:pPr>
+        <w:pStyle w:val="Heading2"/>
+      </w:pPr>
+      <w:r>
+        <w:t>4.4 Contributing to STAMP</w:t>
+      </w:r>
+    </w:p>
+    <w:p>
+      <w:pPr>
+        <w:jc w:val="both"/>
+      </w:pPr>
+      <w:r>
+        <w:t xml:space="preserve">STAMP is open source software released under the GNU GPL v3 license. If you wish to contribute to STAMP, you can find the development branch of STAMP on </w:t>
+      </w:r>
+      <w:proofErr w:type="spellStart"/>
+      <w:r>
+        <w:t>GitHub</w:t>
+      </w:r>
+      <w:proofErr w:type="spellEnd"/>
+      <w:r>
+        <w:t>:</w:t>
+      </w:r>
+    </w:p>
+    <w:p>
+      <w:pPr>
+        <w:jc w:val="both"/>
+      </w:pPr>
+      <w:r>
+        <w:t xml:space="preserve">    </w:t>
+      </w:r>
+      <w:hyperlink r:id="rId13" w:history="1">
+        <w:r>
+          <w:rPr>
+            <w:rStyle w:val="Hyperlink"/>
+          </w:rPr>
+          <w:t>https://github.com/dparks1134/STAMP</w:t>
+        </w:r>
+      </w:hyperlink>
+    </w:p>
+    <w:p>
+      <w:pPr>
         <w:pStyle w:val="Heading1"/>
       </w:pPr>
       <w:bookmarkStart w:id="14" w:name="_Toc300697022"/>
@@ -2857,7 +2897,11 @@
         <w:t>feature</w:t>
       </w:r>
       <w:r>
-        <w:t xml:space="preserve"> must be placed from the highest to lowest level in the hierarchy. There are no restrictions on the depth of the hierarchy</w:t>
+        <w:t xml:space="preserve"> must be placed from the highest to </w:t>
+      </w:r>
+      <w:r>
+        <w:lastRenderedPageBreak/>
+        <w:t>lowest level in the hierarchy. There are no restrictions on the depth of the hierarchy</w:t>
       </w:r>
       <w:r>
         <w:rPr>
@@ -3011,7 +3055,6 @@
               <w:jc w:val="center"/>
             </w:pPr>
             <w:r>
-              <w:lastRenderedPageBreak/>
               <w:t>Category A</w:t>
             </w:r>
           </w:p>
@@ -3973,6 +4016,7 @@
       </w:pPr>
       <w:bookmarkStart w:id="22" w:name="_Toc391495596"/>
       <w:r>
+        <w:lastRenderedPageBreak/>
         <w:t>5</w:t>
       </w:r>
       <w:r>
@@ -4133,11 +4177,7 @@
       </w:r>
       <w:proofErr w:type="spellEnd"/>
       <w:r>
-        <w:t xml:space="preserve"> KEGG </w:t>
-      </w:r>
-      <w:r>
-        <w:lastRenderedPageBreak/>
-        <w:t xml:space="preserve">KO profiles. You may also enter a custom value for the </w:t>
+        <w:t xml:space="preserve"> KEGG KO profiles. You may also enter a custom value for the </w:t>
       </w:r>
       <w:r>
         <w:rPr>
@@ -4513,6 +4553,7 @@
         </w:rPr>
       </w:pPr>
       <w:r>
+        <w:lastRenderedPageBreak/>
         <w:tab/>
       </w:r>
       <w:proofErr w:type="spellStart"/>
@@ -4629,166 +4670,332 @@
       <w:pPr>
         <w:pStyle w:val="Heading1"/>
       </w:pPr>
-      <w:bookmarkStart w:id="27" w:name="_Toc300697028"/>
-      <w:bookmarkStart w:id="28" w:name="_Toc391495599"/>
+      <w:bookmarkStart w:id="27" w:name="_Toc391495599"/>
+      <w:bookmarkStart w:id="28" w:name="_Toc300697028"/>
       <w:r>
         <w:t>6. Guidelines on sample size</w:t>
       </w:r>
-      <w:bookmarkEnd w:id="28"/>
-    </w:p>
-    <w:p>
-      <w:r>
-        <w:t xml:space="preserve">There is no minimum sample size required for a statistical hypothesis test to be valid, but the assumptions for the test statistic must be met (e.g., approximately normally distributed). Small sample sizes are more likely to violate these assumptions. Famously, Student’s original paper demonstrating the t-test considered examples </w:t>
+      <w:bookmarkEnd w:id="27"/>
+    </w:p>
+    <w:p>
+      <w:pPr>
+        <w:jc w:val="both"/>
+      </w:pPr>
+      <w:r>
+        <w:t>There is an extensive literature surrounding the number of samples required to detect statistical significance</w:t>
+      </w:r>
+      <w:r>
+        <w:t xml:space="preserve"> for different hypothesis tests</w:t>
+      </w:r>
+      <w:r>
+        <w:t>. For excellent introduction</w:t>
+      </w:r>
+      <w:r>
+        <w:t>s</w:t>
+      </w:r>
+      <w:r>
+        <w:t xml:space="preserve"> to this topic with practical advice, I recommend the recent </w:t>
+      </w:r>
+      <w:r>
+        <w:t>manuscript</w:t>
+      </w:r>
+      <w:r>
+        <w:t xml:space="preserve"> by Suresh and </w:t>
+      </w:r>
+      <w:proofErr w:type="spellStart"/>
+      <w:r>
+        <w:t>Chandrashekara</w:t>
+      </w:r>
+      <w:proofErr w:type="spellEnd"/>
+      <w:r>
+        <w:t xml:space="preserve"> (2012)</w:t>
+      </w:r>
+      <w:r>
+        <w:t xml:space="preserve"> and the article “Getting the Sample Size Right” by Jeremy Miles (</w:t>
+      </w:r>
+      <w:r>
+        <w:t>http://www.jeremymiles.co.uk/misc/power/</w:t>
+      </w:r>
+      <w:r>
+        <w:t>)</w:t>
+      </w:r>
+      <w:r>
+        <w:t>.</w:t>
+      </w:r>
+      <w:r>
+        <w:t xml:space="preserve"> </w:t>
+      </w:r>
+      <w:r>
+        <w:t xml:space="preserve"> </w:t>
+      </w:r>
+    </w:p>
+    <w:p>
+      <w:pPr>
+        <w:jc w:val="both"/>
+      </w:pPr>
+      <w:r>
+        <w:t xml:space="preserve">My advice is as follows. </w:t>
+      </w:r>
+      <w:r>
+        <w:t>There is no minimum sample size required for a statistical hypothesis test to be valid, but the assumptions for the test statistic must be met (e.g., approximately normally distributed). Small sample sizes are more likely to violate these assumptions.</w:t>
+      </w:r>
+      <w:r>
+        <w:t xml:space="preserve"> A small sample size is also less likely to have the </w:t>
+      </w:r>
+      <w:r>
+        <w:rPr>
+          <w:i/>
+        </w:rPr>
+        <w:t>statistical power</w:t>
+      </w:r>
+      <w:r>
+        <w:t xml:space="preserve"> required to identify a </w:t>
+      </w:r>
+      <w:r>
+        <w:rPr>
+          <w:i/>
+        </w:rPr>
+        <w:t>small effect size</w:t>
+      </w:r>
+      <w:r>
+        <w:t xml:space="preserve"> as statistically significant.  </w:t>
+      </w:r>
+      <w:r>
+        <w:t>Famously, Student’s original paper demonstrating the t-test considered examples with only 4 samples in each group. In these exampl</w:t>
+      </w:r>
+      <w:r>
+        <w:t>es, 4 samples were sufficient due to the accuracy and precision of the underlying data</w:t>
+      </w:r>
+      <w:r>
+        <w:t>, and the magnitude of the effect size between groups</w:t>
+      </w:r>
+      <w:r>
+        <w:t xml:space="preserve">. </w:t>
+      </w:r>
+      <w:r>
+        <w:t>For example, c</w:t>
+      </w:r>
+      <w:r>
+        <w:t>on</w:t>
+      </w:r>
+      <w:r>
+        <w:t xml:space="preserve">sider trying to determine if </w:t>
+      </w:r>
+      <w:r>
+        <w:t xml:space="preserve">the </w:t>
+      </w:r>
+      <w:r>
+        <w:t xml:space="preserve">average </w:t>
+      </w:r>
+      <w:r>
+        <w:t xml:space="preserve">weight of an American penny is </w:t>
+      </w:r>
+      <w:r>
+        <w:t>different</w:t>
+      </w:r>
+      <w:r>
+        <w:t xml:space="preserve"> than the average weight of an Australian 50 cent piece</w:t>
+      </w:r>
+      <w:r>
+        <w:t>.</w:t>
+      </w:r>
+      <w:r>
+        <w:t xml:space="preserve"> I have carried both of these around</w:t>
+      </w:r>
+      <w:r>
+        <w:t xml:space="preserve">, and I can assure you that a </w:t>
+      </w:r>
+      <w:r>
+        <w:t xml:space="preserve">penny weighs far less than the excessively heavy Australian </w:t>
+      </w:r>
+      <w:r>
+        <w:t>50 cent piece</w:t>
+      </w:r>
+      <w:r>
+        <w:t xml:space="preserve">! Put another way, </w:t>
+      </w:r>
+      <w:r>
+        <w:rPr>
+          <w:i/>
+        </w:rPr>
+        <w:t>a priori</w:t>
+      </w:r>
+      <w:r>
+        <w:t xml:space="preserve"> I know </w:t>
+      </w:r>
+      <w:r>
+        <w:t>the</w:t>
+      </w:r>
+      <w:r>
+        <w:t xml:space="preserve"> effect size </w:t>
+      </w:r>
+      <w:r>
+        <w:t>is large and that</w:t>
+      </w:r>
+      <w:r>
+        <w:t xml:space="preserve"> fewer samples will be required to detect statistical significance. Furthermore, these coins are manufactured on high precision machines and we can accurately measure the weight of these pieces</w:t>
+      </w:r>
+      <w:r>
+        <w:t xml:space="preserve"> using a highly accurate scale. Consequently, few</w:t>
+      </w:r>
+      <w:r>
+        <w:t>er</w:t>
+      </w:r>
+      <w:r>
+        <w:t xml:space="preserve"> samples are required to accurately estimate the mean of these coins and the variance around these means will be small. Because of these factors (large effect size, highly </w:t>
+      </w:r>
+      <w:r>
+        <w:t xml:space="preserve">precise and </w:t>
+      </w:r>
+      <w:r>
+        <w:t>accurate measurements, and small variance) a small sample size is sufficient to establish that the mean weight of these coins is statistically different.</w:t>
+      </w:r>
+    </w:p>
+    <w:p>
+      <w:pPr>
+        <w:jc w:val="both"/>
+      </w:pPr>
+      <w:r>
+        <w:t xml:space="preserve">In contrast, biological data is noisy. Taxonomic and metabolic profiles are subjected to a lot of variability. Unlike </w:t>
+      </w:r>
+      <w:r>
+        <w:t>the</w:t>
+      </w:r>
+      <w:r>
+        <w:t xml:space="preserve"> example above, these profiles have </w:t>
+      </w:r>
+      <w:r>
+        <w:t xml:space="preserve">relatively </w:t>
+      </w:r>
+      <w:r>
+        <w:t xml:space="preserve">low accuracy and precision. Changing the method used to classify sequences or the underlying reference database will often result in substantial changes to the resulting profiles. This is analogous to changing one inaccurate scale for another. </w:t>
+      </w:r>
+      <w:r>
+        <w:t xml:space="preserve">Sample preparation will also influence the resulting profiles. </w:t>
+      </w:r>
+      <w:r>
+        <w:t xml:space="preserve">Intuitively, we expect biological replicates </w:t>
+      </w:r>
+      <w:r>
+        <w:t>to produce similar profiles, but we accept that there will be a lot of variability.</w:t>
+      </w:r>
+      <w:r>
+        <w:t xml:space="preserve"> We are also often comparing broadly d</w:t>
+      </w:r>
+      <w:r>
+        <w:t>efined groups where we expect the intragroup variability to be substantial, e.g., community profiles of healthy vs sick individuals. Intuitively, a large number of samples will be required to reliably estimate the mean and variance of a group under these conditions. Consequently</w:t>
+      </w:r>
+      <w:r>
+        <w:t xml:space="preserve">, </w:t>
       </w:r>
       <w:r>
         <w:lastRenderedPageBreak/>
-        <w:t>with only 4 samples in each group. In these exampl</w:t>
-      </w:r>
-      <w:r>
-        <w:t xml:space="preserve">es, 4 samples were sufficient due to the accuracy and precision of the underlying data. </w:t>
-      </w:r>
-      <w:r>
-        <w:t>For example, c</w:t>
-      </w:r>
-      <w:r>
-        <w:t xml:space="preserve">onsider trying to determine if the weight of a newly printed American dollar bill weighs more or less than a newly printed one pound British note. A small sample size is sufficient to answer this question as currency is printed </w:t>
-      </w:r>
-      <w:r>
-        <w:t>on machines with high precision and w</w:t>
-      </w:r>
-      <w:r>
-        <w:t xml:space="preserve">e can measure the weight of each bill and note using a highly accurate scale. Intuitively, </w:t>
-      </w:r>
-      <w:r>
-        <w:t>a small number of samples will give us a reliable estimate as to the mean weight of all newly printed American bills along with the variance around this mean</w:t>
-      </w:r>
-      <w:r>
-        <w:t>.</w:t>
-      </w:r>
-      <w:r>
-        <w:t xml:space="preserve"> The same can be said for the British pound.</w:t>
-      </w:r>
-      <w:r>
-        <w:t xml:space="preserve"> As such, it is reasonable to compare the means of these two groups when there are only 4 samples per group. </w:t>
-      </w:r>
-    </w:p>
-    <w:p>
-      <w:r>
-        <w:t xml:space="preserve">In contrast, biological data is noisy. Taxonomic and metabolic profiles are subjected to a lot of variability. Unlike our example above, these profiles have </w:t>
-      </w:r>
-      <w:r>
-        <w:t xml:space="preserve">relatively </w:t>
-      </w:r>
-      <w:r>
-        <w:t xml:space="preserve">low accuracy and precision. Changing the method used to classify sequences or the underlying reference database will often result in substantial changes to the resulting profiles. This is analogous to changing one inaccurate scale for another. </w:t>
-      </w:r>
-      <w:r>
-        <w:t xml:space="preserve">Sample preparation will also influence the resulting profiles. </w:t>
-      </w:r>
-      <w:r>
-        <w:t xml:space="preserve">Intuitively, we expect biological replicates </w:t>
-      </w:r>
-      <w:r>
-        <w:t>to produce similar profiles, but we accept that there will be a lot of variability.</w:t>
-      </w:r>
-      <w:r>
-        <w:t xml:space="preserve"> We are also often comparing much more broadly d</w:t>
-      </w:r>
-      <w:r>
-        <w:t>efined groups where we expect the intragroup variability to be substantial, e.g., community profiles of healthy vs sick individuals. Intuitively, a large number of samples will be required to reliably estimate the mean and variance of a group under these conditions. Consequently</w:t>
-      </w:r>
-      <w:r>
-        <w:t xml:space="preserve">, more samples per a group are required before it is reasonable to compare the means of </w:t>
+        <w:t xml:space="preserve">more samples per a group are required before it is reasonable to compare the means of </w:t>
       </w:r>
       <w:r>
         <w:t xml:space="preserve">these </w:t>
       </w:r>
       <w:r>
-        <w:t xml:space="preserve">two groups. My advice is to ask the following question: how many samples are required before I expect the mean of these samples to be </w:t>
-      </w:r>
-      <w:r>
-        <w:t>similar</w:t>
-      </w:r>
-      <w:r>
-        <w:t xml:space="preserve"> </w:t>
-      </w:r>
-      <w:r>
-        <w:t xml:space="preserve">to the mean obtained on an independent </w:t>
-      </w:r>
-      <w:r>
-        <w:t xml:space="preserve">set of the </w:t>
-      </w:r>
-      <w:r>
-        <w:t>sample of the same size</w:t>
-      </w:r>
-      <w:r>
-        <w:t xml:space="preserve">? For highly accurate and precise data, like the weight of a newly printed dollar bill, 4 would seem a reasonable number. With less accurate and precise data, more samples </w:t>
-      </w:r>
-      <w:r>
-        <w:t>are</w:t>
-      </w:r>
-      <w:r>
-        <w:t xml:space="preserve"> required. </w:t>
-      </w:r>
-    </w:p>
-    <w:p>
-      <w:r>
-        <w:t>Effect sizes must also be considered when assessing results. A feature with a statistically significant difference between two groups, regardless of sample size, may not be biologically relevant. When sample sizes are large, even extremely small differences will be statistically significant. However, caution is warrant</w:t>
-      </w:r>
-      <w:r>
-        <w:t>ed</w:t>
-      </w:r>
-      <w:r>
-        <w:t xml:space="preserve"> when effect sizes are small as statistical tests do not account for systematic biases that may exists in the methodology used to generate a taxonomic or metabolic profile. For example, a small increase in </w:t>
-      </w:r>
-      <w:proofErr w:type="spellStart"/>
-      <w:r>
-        <w:t>Firmicutes</w:t>
-      </w:r>
-      <w:proofErr w:type="spellEnd"/>
-      <w:r>
-        <w:t xml:space="preserve"> in 10</w:t>
-      </w:r>
-      <w:r>
-        <w:t>0</w:t>
-      </w:r>
-      <w:r>
-        <w:t xml:space="preserve"> healthy patients vs. 10</w:t>
-      </w:r>
-      <w:r>
-        <w:t>0</w:t>
-      </w:r>
-      <w:r>
-        <w:t xml:space="preserve"> sick patients may simply be the result of </w:t>
-      </w:r>
-      <w:r>
-        <w:t xml:space="preserve">reference databases containing more </w:t>
-      </w:r>
-      <w:proofErr w:type="spellStart"/>
-      <w:r>
-        <w:t>Firmicute</w:t>
-      </w:r>
-      <w:proofErr w:type="spellEnd"/>
-      <w:r>
-        <w:t xml:space="preserve"> species found within healthy humans. When sample sizes are small, </w:t>
-      </w:r>
-      <w:r>
-        <w:t>the reported p-values will often be inaccurate</w:t>
-      </w:r>
-      <w:r>
-        <w:t xml:space="preserve"> as </w:t>
-      </w:r>
-      <w:r>
-        <w:t>statistical hypothesis test cannot account for the poor accuracy and precision of the methods used to generate taxonomic and metabolic profiles. In these situations, I believe ‘best practice’ is to use the p-values to identify statistically significant features and then to further filter these results to those with a sufficiently large effect size.</w:t>
-      </w:r>
-      <w:r>
-        <w:t xml:space="preserve"> </w:t>
+        <w:t>two groups.</w:t>
+      </w:r>
+      <w:r>
+        <w:t xml:space="preserve"> The exact number of samples required depends on the </w:t>
+      </w:r>
+      <w:r>
+        <w:rPr>
+          <w:i/>
+        </w:rPr>
+        <w:t>effect size</w:t>
+      </w:r>
+      <w:r>
+        <w:t xml:space="preserve"> between these groups, the desired </w:t>
+      </w:r>
+      <w:r>
+        <w:rPr>
+          <w:i/>
+        </w:rPr>
+        <w:t>alpha level</w:t>
+      </w:r>
+      <w:r>
+        <w:t xml:space="preserve"> for defining statistical significance, and the desired </w:t>
+      </w:r>
+      <w:r>
+        <w:rPr>
+          <w:i/>
+        </w:rPr>
+        <w:t>statistical power</w:t>
+      </w:r>
+      <w:r>
+        <w:t xml:space="preserve"> (see </w:t>
+      </w:r>
+      <w:r>
+        <w:t>Jeremy Miles</w:t>
+      </w:r>
+      <w:r>
+        <w:t xml:space="preserve"> article).</w:t>
       </w:r>
       <w:bookmarkStart w:id="29" w:name="_GoBack"/>
       <w:bookmarkEnd w:id="29"/>
     </w:p>
     <w:p>
       <w:pPr>
+        <w:jc w:val="both"/>
+      </w:pPr>
+      <w:r>
+        <w:t>Effect sizes must also be considered when assessing results. A feature with a statistically significant difference between two groups, regardless of sample size, may not be biologically relevant. When sample sizes are large, even extremely small differences will be statistically significant. However, caution is warrant</w:t>
+      </w:r>
+      <w:r>
+        <w:t>ed</w:t>
+      </w:r>
+      <w:r>
+        <w:t xml:space="preserve"> when effect sizes are small as statistical tests do not account for systematic biases that may exists in the methodology used to generate a taxonomic or metabolic profile. For example, a small increase in </w:t>
+      </w:r>
+      <w:proofErr w:type="spellStart"/>
+      <w:r>
+        <w:t>Firmicutes</w:t>
+      </w:r>
+      <w:proofErr w:type="spellEnd"/>
+      <w:r>
+        <w:t xml:space="preserve"> in 10</w:t>
+      </w:r>
+      <w:r>
+        <w:t>0</w:t>
+      </w:r>
+      <w:r>
+        <w:t xml:space="preserve"> healthy patients vs. 10</w:t>
+      </w:r>
+      <w:r>
+        <w:t>0</w:t>
+      </w:r>
+      <w:r>
+        <w:t xml:space="preserve"> sick patients may simply be the result of </w:t>
+      </w:r>
+      <w:r>
+        <w:t xml:space="preserve">reference databases containing more </w:t>
+      </w:r>
+      <w:proofErr w:type="spellStart"/>
+      <w:r>
+        <w:t>Firmicute</w:t>
+      </w:r>
+      <w:proofErr w:type="spellEnd"/>
+      <w:r>
+        <w:t xml:space="preserve"> species found within healthy humans. When sample sizes are small, </w:t>
+      </w:r>
+      <w:r>
+        <w:t xml:space="preserve">the reported p-values will often be inaccurate as </w:t>
+      </w:r>
+      <w:r>
+        <w:t>statistical hypothesis test cannot account for the poor accuracy and precision of the methods used to generate taxonomic and metabolic profiles. In these situations, I believe ‘best practice’ is to use the p-values to identify statistically significant features and then to further filter these results to those with a sufficiently large effect size.</w:t>
+      </w:r>
+      <w:r>
+        <w:t xml:space="preserve"> It is my opinion that one should never report statistically different features without also indicating the effect size of the difference.</w:t>
+      </w:r>
+      <w:r>
+        <w:t xml:space="preserve"> </w:t>
+      </w:r>
+    </w:p>
+    <w:p>
+      <w:pPr>
         <w:pStyle w:val="Heading1"/>
       </w:pPr>
       <w:bookmarkStart w:id="30" w:name="_Toc391495600"/>
@@ -4801,7 +5008,7 @@
       <w:r>
         <w:t>Analyzing metagenomic profiles</w:t>
       </w:r>
-      <w:bookmarkEnd w:id="27"/>
+      <w:bookmarkEnd w:id="28"/>
       <w:bookmarkEnd w:id="30"/>
     </w:p>
     <w:p>
@@ -4893,7 +5100,6 @@
       <w:bookmarkStart w:id="31" w:name="_Toc300697029"/>
       <w:bookmarkStart w:id="32" w:name="_Toc391495601"/>
       <w:r>
-        <w:lastRenderedPageBreak/>
         <w:t>7</w:t>
       </w:r>
       <w:r>
@@ -5238,6 +5444,7 @@
         <w:jc w:val="both"/>
       </w:pPr>
       <w:r>
+        <w:lastRenderedPageBreak/>
         <w:t>Notice that all statistics and plots are automatically updated as you uncheck each group.</w:t>
       </w:r>
       <w:r>
@@ -5311,7 +5518,7 @@
                     <pic:cNvPicPr/>
                   </pic:nvPicPr>
                   <pic:blipFill>
-                    <a:blip r:embed="rId13" cstate="print"/>
+                    <a:blip r:embed="rId14" cstate="print"/>
                     <a:stretch>
                       <a:fillRect/>
                     </a:stretch>
@@ -5337,7 +5544,6 @@
         <w:pStyle w:val="Figure"/>
       </w:pPr>
       <w:r>
-        <w:lastRenderedPageBreak/>
         <w:t xml:space="preserve">Figure </w:t>
       </w:r>
       <w:r>
@@ -5366,6 +5572,7 @@
           <w:noProof/>
           <w:lang w:val="en-CA" w:eastAsia="en-CA"/>
         </w:rPr>
+        <w:lastRenderedPageBreak/>
         <w:drawing>
           <wp:inline distT="0" distB="0" distL="0" distR="0">
             <wp:extent cx="2505425" cy="2429214"/>
@@ -5382,7 +5589,7 @@
                     <pic:cNvPicPr/>
                   </pic:nvPicPr>
                   <pic:blipFill>
-                    <a:blip r:embed="rId14" cstate="print"/>
+                    <a:blip r:embed="rId15" cstate="print"/>
                     <a:stretch>
                       <a:fillRect/>
                     </a:stretch>
@@ -5452,7 +5659,7 @@
                     <pic:cNvPicPr/>
                   </pic:nvPicPr>
                   <pic:blipFill>
-                    <a:blip r:embed="rId15" cstate="print"/>
+                    <a:blip r:embed="rId16" cstate="print"/>
                     <a:stretch>
                       <a:fillRect/>
                     </a:stretch>
@@ -5572,20 +5779,23 @@
         <w:rPr>
           <w:i/>
         </w:rPr>
+        <w:t>Unclassified</w:t>
+      </w:r>
+      <w:r>
+        <w:t xml:space="preserve">: specifies how unclassified sequences are to be handled. Any reads assigned to a feature with the name </w:t>
+      </w:r>
+      <w:r>
+        <w:rPr>
+          <w:rStyle w:val="CodeChar"/>
+        </w:rPr>
+        <w:t>unclassified</w:t>
+      </w:r>
+      <w:r>
+        <w:t xml:space="preserve"> (case </w:t>
+      </w:r>
+      <w:r>
         <w:lastRenderedPageBreak/>
-        <w:t>Unclassified</w:t>
-      </w:r>
-      <w:r>
-        <w:t xml:space="preserve">: specifies how unclassified sequences are to be handled. Any reads assigned to a feature with the name </w:t>
-      </w:r>
-      <w:r>
-        <w:rPr>
-          <w:rStyle w:val="CodeChar"/>
-        </w:rPr>
-        <w:t>unclassified</w:t>
-      </w:r>
-      <w:r>
-        <w:t xml:space="preserve"> (case insensitive) are deemed to be unclassified. Unclassified sequences</w:t>
+        <w:t>insensitive) are deemed to be unclassified. Unclassified sequences</w:t>
       </w:r>
       <w:r>
         <w:t xml:space="preserve"> </w:t>
@@ -6037,7 +6247,11 @@
         <w:t xml:space="preserve"> percentiles of the data as the top and bottom of the box, and uses whiskers to indicate</w:t>
       </w:r>
       <w:r>
-        <w:t xml:space="preserve"> the most extreme data point within </w:t>
+        <w:t xml:space="preserve"> the most extreme data point </w:t>
+      </w:r>
+      <w:r>
+        <w:lastRenderedPageBreak/>
+        <w:t xml:space="preserve">within </w:t>
       </w:r>
       <w:r>
         <w:t>1</w:t>
@@ -6083,7 +6297,6 @@
         <w:rPr>
           <w:i/>
         </w:rPr>
-        <w:lastRenderedPageBreak/>
         <w:t>PCA plot:</w:t>
       </w:r>
       <w:r>
@@ -6357,6 +6570,7 @@
           <w:noProof/>
           <w:lang w:val="en-CA" w:eastAsia="en-CA"/>
         </w:rPr>
+        <w:lastRenderedPageBreak/>
         <w:drawing>
           <wp:inline distT="0" distB="0" distL="0" distR="0">
             <wp:extent cx="6400800" cy="3025140"/>
@@ -6373,7 +6587,7 @@
                     <pic:cNvPicPr/>
                   </pic:nvPicPr>
                   <pic:blipFill>
-                    <a:blip r:embed="rId16" cstate="print"/>
+                    <a:blip r:embed="rId17" cstate="print"/>
                     <a:stretch>
                       <a:fillRect/>
                     </a:stretch>
@@ -6400,7 +6614,6 @@
       </w:pPr>
       <w:proofErr w:type="gramStart"/>
       <w:r>
-        <w:lastRenderedPageBreak/>
         <w:t xml:space="preserve">Figure </w:t>
       </w:r>
       <w:r>
@@ -6509,7 +6722,7 @@
                     <pic:cNvPicPr/>
                   </pic:nvPicPr>
                   <pic:blipFill>
-                    <a:blip r:embed="rId17" cstate="print"/>
+                    <a:blip r:embed="rId18" cstate="print"/>
                     <a:stretch>
                       <a:fillRect/>
                     </a:stretch>
@@ -6635,7 +6848,7 @@
                     <pic:cNvPicPr/>
                   </pic:nvPicPr>
                   <pic:blipFill>
-                    <a:blip r:embed="rId18" cstate="print"/>
+                    <a:blip r:embed="rId19" cstate="print"/>
                     <a:stretch>
                       <a:fillRect/>
                     </a:stretch>
@@ -8063,7 +8276,6 @@
           <w:b/>
           <w:bCs/>
           <w:color w:val="4F81BD" w:themeColor="accent1"/>
-          <w:sz w:val="24"/>
           <w:szCs w:val="26"/>
         </w:rPr>
       </w:pPr>
@@ -8564,7 +8776,11 @@
         <w:t>failing</w:t>
       </w:r>
       <w:r>
-        <w:t xml:space="preserve"> either condition (logical OR operator) or both conditions (logical AND operator) are </w:t>
+        <w:t xml:space="preserve"> either condition (logical OR operator) or both </w:t>
+      </w:r>
+      <w:r>
+        <w:lastRenderedPageBreak/>
+        <w:t xml:space="preserve">conditions (logical AND operator) are </w:t>
       </w:r>
       <w:r>
         <w:t>filtered</w:t>
@@ -8601,7 +8817,6 @@
         <w:rPr>
           <w:rStyle w:val="Heading3Char"/>
         </w:rPr>
-        <w:lastRenderedPageBreak/>
         <w:t>Graphical exploration of results</w:t>
       </w:r>
       <w:r>
@@ -8837,7 +9052,7 @@
                     <pic:cNvPicPr/>
                   </pic:nvPicPr>
                   <pic:blipFill>
-                    <a:blip r:embed="rId19" cstate="print"/>
+                    <a:blip r:embed="rId20" cstate="print"/>
                     <a:stretch>
                       <a:fillRect/>
                     </a:stretch>
@@ -8890,6 +9105,7 @@
         <w:rPr>
           <w:rStyle w:val="Heading3Char"/>
         </w:rPr>
+        <w:lastRenderedPageBreak/>
         <w:t>Tabular view of results</w:t>
       </w:r>
       <w:r>
@@ -8967,7 +9183,6 @@
           <w:b/>
           <w:bCs/>
           <w:color w:val="4F81BD" w:themeColor="accent1"/>
-          <w:sz w:val="24"/>
           <w:szCs w:val="26"/>
         </w:rPr>
       </w:pPr>
@@ -9363,7 +9578,37 @@
                 <w:sz w:val="18"/>
                 <w:szCs w:val="18"/>
               </w:rPr>
-              <w:t>For large datasets this test can be computationally expensive. It may help to reduce the number of replicates performed which can be set in the Preferences-&gt;Settings dialog.</w:t>
+              <w:t xml:space="preserve">For large datasets this test can be computationally expensive. It may help to reduce the number of replicates performed which can be set in the </w:t>
+            </w:r>
+            <w:r>
+              <w:rPr>
+                <w:rFonts w:ascii="Courier New" w:hAnsi="Courier New" w:cs="Courier New"/>
+                <w:sz w:val="18"/>
+                <w:szCs w:val="18"/>
+              </w:rPr>
+              <w:t>Preferences</w:t>
+            </w:r>
+            <w:r>
+              <w:rPr>
+                <w:sz w:val="18"/>
+                <w:szCs w:val="18"/>
+              </w:rPr>
+              <w:t>-&gt;</w:t>
+            </w:r>
+            <w:r>
+              <w:rPr>
+                <w:rFonts w:ascii="Courier New" w:hAnsi="Courier New" w:cs="Courier New"/>
+                <w:sz w:val="18"/>
+                <w:szCs w:val="18"/>
+              </w:rPr>
+              <w:t>Settings</w:t>
+            </w:r>
+            <w:r>
+              <w:rPr>
+                <w:sz w:val="18"/>
+                <w:szCs w:val="18"/>
+              </w:rPr>
+              <w:t xml:space="preserve"> dialog.</w:t>
             </w:r>
           </w:p>
         </w:tc>
@@ -10306,7 +10551,6 @@
           <w:b/>
           <w:bCs/>
           <w:color w:val="4F81BD" w:themeColor="accent1"/>
-          <w:sz w:val="24"/>
           <w:szCs w:val="26"/>
         </w:rPr>
       </w:pPr>
@@ -10595,7 +10839,7 @@
                     <pic:cNvPicPr/>
                   </pic:nvPicPr>
                   <pic:blipFill>
-                    <a:blip r:embed="rId20" cstate="print"/>
+                    <a:blip r:embed="rId21" cstate="print"/>
                     <a:stretch>
                       <a:fillRect/>
                     </a:stretch>
@@ -10672,7 +10916,11 @@
         <w:t>:</w:t>
       </w:r>
       <w:r>
-        <w:t xml:space="preserve"> allows features that have been assigned fewer than the specified number of sequences to be removed. Filtering can be applied to the maximum or minimum number of sequences assigned to a feature within the two samples. Alternatively, features can be filtered by sequence count using an independent threshold for each sample.</w:t>
+        <w:t xml:space="preserve"> allows features that have been assigned fewer than the specified number of sequences to be removed. Filtering can be applied to the maximum or minimum number of </w:t>
+      </w:r>
+      <w:r>
+        <w:lastRenderedPageBreak/>
+        <w:t>sequences assigned to a feature within the two samples. Alternatively, features can be filtered by sequence count using an independent threshold for each sample.</w:t>
       </w:r>
     </w:p>
     <w:p>
@@ -10688,7 +10936,6 @@
         <w:rPr>
           <w:i/>
         </w:rPr>
-        <w:lastRenderedPageBreak/>
         <w:t xml:space="preserve">Parent sequence filter: </w:t>
       </w:r>
       <w:r>
@@ -11151,7 +11398,7 @@
                     <pic:cNvPicPr/>
                   </pic:nvPicPr>
                   <pic:blipFill>
-                    <a:blip r:embed="rId21" cstate="print"/>
+                    <a:blip r:embed="rId22" cstate="print"/>
                     <a:stretch>
                       <a:fillRect/>
                     </a:stretch>
@@ -11242,7 +11489,7 @@
                     <pic:cNvPicPr/>
                   </pic:nvPicPr>
                   <pic:blipFill>
-                    <a:blip r:embed="rId22" cstate="print"/>
+                    <a:blip r:embed="rId23" cstate="print"/>
                     <a:stretch>
                       <a:fillRect/>
                     </a:stretch>
@@ -11345,7 +11592,7 @@
                     <pic:cNvPicPr/>
                   </pic:nvPicPr>
                   <pic:blipFill>
-                    <a:blip r:embed="rId23" cstate="print"/>
+                    <a:blip r:embed="rId24" cstate="print"/>
                     <a:stretch>
                       <a:fillRect/>
                     </a:stretch>
@@ -13694,7 +13941,7 @@
                     <pic:cNvPicPr/>
                   </pic:nvPicPr>
                   <pic:blipFill>
-                    <a:blip r:embed="rId24" cstate="print"/>
+                    <a:blip r:embed="rId25" cstate="print"/>
                     <a:stretch>
                       <a:fillRect/>
                     </a:stretch>
@@ -14108,6 +14355,7 @@
           <w:sz w:val="20"/>
           <w:szCs w:val="20"/>
         </w:rPr>
+        <w:lastRenderedPageBreak/>
         <w:t xml:space="preserve">  </w:t>
       </w:r>
       <w:proofErr w:type="spellStart"/>
@@ -14344,7 +14592,6 @@
           <w:sz w:val="20"/>
           <w:szCs w:val="20"/>
         </w:rPr>
-        <w:lastRenderedPageBreak/>
         <w:t xml:space="preserve">   </w:t>
       </w:r>
     </w:p>
@@ -16389,6 +16636,7 @@
           <w:sz w:val="20"/>
           <w:szCs w:val="20"/>
         </w:rPr>
+        <w:lastRenderedPageBreak/>
         <w:t xml:space="preserve">    # Update plot</w:t>
       </w:r>
     </w:p>
@@ -16496,7 +16744,6 @@
         <w:jc w:val="both"/>
       </w:pPr>
       <w:r>
-        <w:lastRenderedPageBreak/>
         <w:t xml:space="preserve">For a plot to be sent to a new window the </w:t>
       </w:r>
       <w:proofErr w:type="spellStart"/>
@@ -17698,6 +17945,7 @@
         <w:rPr>
           <w:vanish/>
         </w:rPr>
+        <w:lastRenderedPageBreak/>
         <w:t>Meyer et al. 2008</w:t>
       </w:r>
       <w:bookmarkStart w:id="90" w:name="B4B_meyer2008"/>
@@ -17773,7 +18021,6 @@
         <w:rPr>
           <w:vanish/>
         </w:rPr>
-        <w:lastRenderedPageBreak/>
         <w:t>Newcombe 1998</w:t>
       </w:r>
       <w:bookmarkStart w:id="92" w:name="B4B_newcombe1998"/>
@@ -18154,6 +18401,67 @@
       </w:r>
     </w:p>
     <w:p>
+      <w:r>
+        <w:t xml:space="preserve">Suresh, K.P. and </w:t>
+      </w:r>
+      <w:proofErr w:type="spellStart"/>
+      <w:r>
+        <w:t>Shandrashekara</w:t>
+      </w:r>
+      <w:proofErr w:type="spellEnd"/>
+      <w:r>
+        <w:t xml:space="preserve">, S. (2012). </w:t>
+      </w:r>
+      <w:proofErr w:type="gramStart"/>
+      <w:r>
+        <w:t>Sample size estimation and power analysis for clinical research studies.</w:t>
+      </w:r>
+      <w:proofErr w:type="gramEnd"/>
+      <w:r>
+        <w:t xml:space="preserve"> </w:t>
+      </w:r>
+      <w:r>
+        <w:rPr>
+          <w:i/>
+        </w:rPr>
+        <w:t xml:space="preserve">J Hum </w:t>
+      </w:r>
+      <w:proofErr w:type="spellStart"/>
+      <w:r>
+        <w:rPr>
+          <w:i/>
+        </w:rPr>
+        <w:t>Reprod</w:t>
+      </w:r>
+      <w:proofErr w:type="spellEnd"/>
+      <w:r>
+        <w:rPr>
+          <w:i/>
+        </w:rPr>
+        <w:t xml:space="preserve"> </w:t>
+      </w:r>
+      <w:proofErr w:type="spellStart"/>
+      <w:r>
+        <w:rPr>
+          <w:i/>
+        </w:rPr>
+        <w:t>Sci</w:t>
+      </w:r>
+      <w:proofErr w:type="spellEnd"/>
+      <w:r>
+        <w:t xml:space="preserve">, </w:t>
+      </w:r>
+      <w:r>
+        <w:rPr>
+          <w:b/>
+        </w:rPr>
+        <w:t>5</w:t>
+      </w:r>
+      <w:r>
+        <w:t>, 7-13.</w:t>
+      </w:r>
+    </w:p>
+    <w:p>
       <w:pPr>
         <w:rPr>
           <w:bCs/>
@@ -18315,7 +18623,7 @@
       </w:r>
     </w:p>
     <w:sectPr>
-      <w:footerReference w:type="default" r:id="rId25"/>
+      <w:footerReference w:type="default" r:id="rId26"/>
       <w:pgSz w:w="12240" w:h="15840"/>
       <w:pgMar w:top="1440" w:right="1080" w:bottom="1440" w:left="1080" w:header="720" w:footer="720" w:gutter="0"/>
       <w:pgNumType w:start="0"/>
@@ -18384,7 +18692,7 @@
           <w:rPr>
             <w:noProof/>
           </w:rPr>
-          <w:t>6</w:t>
+          <w:t>7</w:t>
         </w:r>
         <w:r>
           <w:rPr>
@@ -20813,7 +21121,11 @@
   <w:style w:type="paragraph" w:default="1" w:styleId="Normal">
     <w:name w:val="Normal"/>
     <w:qFormat/>
-    <w:rsid w:val="00620859"/>
+    <w:rsid w:val="00CF06A2"/>
+    <w:rPr>
+      <w:rFonts w:ascii="Times New Roman" w:hAnsi="Times New Roman"/>
+      <w:sz w:val="24"/>
+    </w:rPr>
   </w:style>
   <w:style w:type="paragraph" w:styleId="Heading1">
     <w:name w:val="heading 1"/>
@@ -20822,7 +21134,7 @@
     <w:link w:val="Heading1Char"/>
     <w:uiPriority w:val="9"/>
     <w:qFormat/>
-    <w:rsid w:val="00382B76"/>
+    <w:rsid w:val="00CF06A2"/>
     <w:pPr>
       <w:keepNext/>
       <w:keepLines/>
@@ -20833,7 +21145,6 @@
       <w:rFonts w:asciiTheme="majorHAnsi" w:eastAsiaTheme="majorEastAsia" w:hAnsiTheme="majorHAnsi" w:cstheme="majorBidi"/>
       <w:b/>
       <w:bCs/>
-      <w:color w:val="365F91" w:themeColor="accent1" w:themeShade="BF"/>
       <w:sz w:val="28"/>
       <w:szCs w:val="28"/>
     </w:rPr>
@@ -20846,19 +21157,17 @@
     <w:uiPriority w:val="9"/>
     <w:unhideWhenUsed/>
     <w:qFormat/>
-    <w:rsid w:val="003D2DA3"/>
+    <w:rsid w:val="00CF06A2"/>
     <w:pPr>
       <w:keepNext/>
       <w:keepLines/>
-      <w:spacing w:before="240" w:after="120"/>
+      <w:spacing w:before="360" w:after="120"/>
       <w:outlineLvl w:val="1"/>
     </w:pPr>
     <w:rPr>
       <w:rFonts w:asciiTheme="majorHAnsi" w:eastAsiaTheme="majorEastAsia" w:hAnsiTheme="majorHAnsi" w:cstheme="majorBidi"/>
       <w:b/>
       <w:bCs/>
-      <w:color w:val="4F81BD" w:themeColor="accent1"/>
-      <w:sz w:val="24"/>
       <w:szCs w:val="26"/>
     </w:rPr>
   </w:style>
@@ -21036,7 +21345,6 @@
       <w:iCs/>
       <w:color w:val="4F81BD" w:themeColor="accent1"/>
       <w:spacing w:val="15"/>
-      <w:sz w:val="24"/>
       <w:szCs w:val="24"/>
     </w:rPr>
   </w:style>
@@ -21061,12 +21369,11 @@
     <w:basedOn w:val="DefaultParagraphFont"/>
     <w:link w:val="Heading2"/>
     <w:uiPriority w:val="9"/>
-    <w:rsid w:val="003D2DA3"/>
+    <w:rsid w:val="00CF06A2"/>
     <w:rPr>
       <w:rFonts w:asciiTheme="majorHAnsi" w:eastAsiaTheme="majorEastAsia" w:hAnsiTheme="majorHAnsi" w:cstheme="majorBidi"/>
       <w:b/>
       <w:bCs/>
-      <w:color w:val="4F81BD" w:themeColor="accent1"/>
       <w:sz w:val="24"/>
       <w:szCs w:val="26"/>
     </w:rPr>
@@ -21116,12 +21423,11 @@
     <w:basedOn w:val="DefaultParagraphFont"/>
     <w:link w:val="Heading1"/>
     <w:uiPriority w:val="9"/>
-    <w:rsid w:val="00382B76"/>
+    <w:rsid w:val="00CF06A2"/>
     <w:rPr>
       <w:rFonts w:asciiTheme="majorHAnsi" w:eastAsiaTheme="majorEastAsia" w:hAnsiTheme="majorHAnsi" w:cstheme="majorBidi"/>
       <w:b/>
       <w:bCs/>
-      <w:color w:val="365F91" w:themeColor="accent1" w:themeShade="BF"/>
       <w:sz w:val="28"/>
       <w:szCs w:val="28"/>
     </w:rPr>
@@ -21219,8 +21525,7 @@
       <w:spacing w:before="100" w:beforeAutospacing="1" w:after="100" w:afterAutospacing="1" w:line="240" w:lineRule="auto"/>
     </w:pPr>
     <w:rPr>
-      <w:rFonts w:ascii="Times New Roman" w:eastAsia="Times New Roman" w:hAnsi="Times New Roman" w:cs="Times New Roman"/>
-      <w:sz w:val="24"/>
+      <w:rFonts w:eastAsia="Times New Roman" w:cs="Times New Roman"/>
       <w:szCs w:val="24"/>
     </w:rPr>
   </w:style>
@@ -22080,7 +22385,7 @@
 </file>
 
 <file path=customXml/itemProps1.xml><?xml version="1.0" encoding="utf-8"?>
-<ds:datastoreItem xmlns:ds="http://schemas.openxmlformats.org/officeDocument/2006/customXml" ds:itemID="{123CAB51-8646-4341-BCC4-BEA76276593E}">
+<ds:datastoreItem xmlns:ds="http://schemas.openxmlformats.org/officeDocument/2006/customXml" ds:itemID="{DC3FE138-4A51-43B6-AAB1-C7ED00F60EC4}">
   <ds:schemaRefs>
     <ds:schemaRef ds:uri="http://schemas.openxmlformats.org/officeDocument/2006/bibliography"/>
   </ds:schemaRefs>

</xml_diff>

<commit_message>
Updated heat maps and user's guide.
</commit_message>
<xml_diff>
--- a/manual/STAMP_Users_Guide.docx
+++ b/manual/STAMP_Users_Guide.docx
@@ -112,6 +112,8 @@
         </w:rPr>
         <w:t>s</w:t>
       </w:r>
+      <w:bookmarkStart w:id="0" w:name="_GoBack"/>
+      <w:bookmarkEnd w:id="0"/>
     </w:p>
     <w:p>
       <w:pPr>
@@ -127,30 +129,14 @@
           <w:i w:val="0"/>
           <w:color w:val="auto"/>
         </w:rPr>
-        <w:t>Ju</w:t>
+        <w:t xml:space="preserve">August </w:t>
       </w:r>
       <w:r>
         <w:rPr>
           <w:i w:val="0"/>
           <w:color w:val="auto"/>
         </w:rPr>
-        <w:t>ly</w:t>
-      </w:r>
-      <w:bookmarkStart w:id="0" w:name="_GoBack"/>
-      <w:bookmarkEnd w:id="0"/>
-      <w:r>
-        <w:rPr>
-          <w:i w:val="0"/>
-          <w:color w:val="auto"/>
-        </w:rPr>
-        <w:t xml:space="preserve"> </w:t>
-      </w:r>
-      <w:r>
-        <w:rPr>
-          <w:i w:val="0"/>
-          <w:color w:val="auto"/>
-        </w:rPr>
-        <w:t>25</w:t>
+        <w:t>5</w:t>
       </w:r>
       <w:r>
         <w:rPr>
@@ -1171,7 +1157,7 @@
                 <w:noProof/>
                 <w:webHidden/>
               </w:rPr>
-              <w:t>5</w:t>
+              <w:t>6</w:t>
             </w:r>
             <w:r>
               <w:rPr>
@@ -1375,7 +1361,7 @@
                 <w:noProof/>
                 <w:webHidden/>
               </w:rPr>
-              <w:t>7</w:t>
+              <w:t>8</w:t>
             </w:r>
             <w:r>
               <w:rPr>
@@ -1585,7 +1571,7 @@
                 <w:noProof/>
                 <w:webHidden/>
               </w:rPr>
-              <w:t>19</w:t>
+              <w:t>18</w:t>
             </w:r>
             <w:r>
               <w:rPr>
@@ -1652,7 +1638,7 @@
                 <w:noProof/>
                 <w:webHidden/>
               </w:rPr>
-              <w:t>24</w:t>
+              <w:t>23</w:t>
             </w:r>
             <w:r>
               <w:rPr>
@@ -1719,7 +1705,7 @@
                 <w:noProof/>
                 <w:webHidden/>
               </w:rPr>
-              <w:t>24</w:t>
+              <w:t>23</w:t>
             </w:r>
             <w:r>
               <w:rPr>
@@ -1789,7 +1775,7 @@
                 <w:noProof/>
                 <w:webHidden/>
               </w:rPr>
-              <w:t>24</w:t>
+              <w:t>23</w:t>
             </w:r>
             <w:r>
               <w:rPr>
@@ -1859,7 +1845,7 @@
                 <w:noProof/>
                 <w:webHidden/>
               </w:rPr>
-              <w:t>26</w:t>
+              <w:t>25</w:t>
             </w:r>
             <w:r>
               <w:rPr>
@@ -1926,7 +1912,7 @@
                 <w:noProof/>
                 <w:webHidden/>
               </w:rPr>
-              <w:t>27</w:t>
+              <w:t>25</w:t>
             </w:r>
             <w:r>
               <w:rPr>
@@ -2206,21 +2192,19 @@
         <w:rPr>
           <w:bCs/>
         </w:rPr>
-        <w:t xml:space="preserve">STAMP: statistical </w:t>
-      </w:r>
-      <w:proofErr w:type="spellStart"/>
+        <w:t>STAMP: statistical an</w:t>
+      </w:r>
       <w:r>
         <w:rPr>
           <w:bCs/>
         </w:rPr>
-        <w:t>anlysis</w:t>
-      </w:r>
-      <w:proofErr w:type="spellEnd"/>
+        <w:t>a</w:t>
+      </w:r>
       <w:r>
         <w:rPr>
           <w:bCs/>
         </w:rPr>
-        <w:t xml:space="preserve"> of taxonomic and functional profiles</w:t>
+        <w:t>lysis of taxonomic and functional profiles</w:t>
       </w:r>
       <w:r>
         <w:rPr>
@@ -2427,16 +2411,7 @@
         <w:t xml:space="preserve">. </w:t>
       </w:r>
       <w:r>
-        <w:t xml:space="preserve">The original manuscript describing </w:t>
-      </w:r>
-      <w:r>
-        <w:t>STAMP</w:t>
-      </w:r>
-      <w:r>
-        <w:t xml:space="preserve"> is</w:t>
-      </w:r>
-      <w:r>
-        <w:t xml:space="preserve">: </w:t>
+        <w:t xml:space="preserve">The original manuscript describing STAMP is: </w:t>
       </w:r>
     </w:p>
     <w:p>
@@ -2998,7 +2973,30 @@
         <w:t>, but must form a strict tree structure</w:t>
       </w:r>
       <w:r>
-        <w:t xml:space="preserve">. The number of reads assigned to each leaf node in the hierarchy must be specified for each sample. </w:t>
+        <w:t>.</w:t>
+      </w:r>
+      <w:r>
+        <w:t xml:space="preserve"> As of version 2.0.8, STAMP explicitly checks that a profile forms a strict hierarchy in order to ensure the validity of all statistical tests. Unfortunately, many hierarchical classification systems, including popular taxonomies such as GreenGenes and SILVA, are currently not strictly hierarchical due to labelling errors and other inconsistencies. The script</w:t>
+      </w:r>
+      <w:r>
+        <w:t xml:space="preserve"> </w:t>
+      </w:r>
+      <w:r>
+        <w:rPr>
+          <w:rStyle w:val="CodeChar"/>
+        </w:rPr>
+        <w:t>checkHierarchy.py</w:t>
+      </w:r>
+      <w:r>
+        <w:t xml:space="preserve"> can be downloaded from the STAMP website and used to identify all non-hierarchical entries within a STAMP profile. </w:t>
+      </w:r>
+    </w:p>
+    <w:p>
+      <w:pPr>
+        <w:jc w:val="both"/>
+      </w:pPr>
+      <w:r>
+        <w:t xml:space="preserve">The number of reads assigned to each leaf node in the hierarchy must be specified for each sample. </w:t>
       </w:r>
       <w:r>
         <w:t xml:space="preserve">Reads that have an unknown classification at any point in the hierarchy should be marked as </w:t>
@@ -3021,11 +3019,6 @@
       <w:r>
         <w:t>To allow for different normalization methods, these read counts may be integers or any real number. An example input files is given below:</w:t>
       </w:r>
-    </w:p>
-    <w:p>
-      <w:pPr>
-        <w:jc w:val="both"/>
-      </w:pPr>
     </w:p>
     <w:tbl>
       <w:tblPr>
@@ -3033,9 +3026,9 @@
         <w:tblW w:w="0" w:type="auto"/>
         <w:jc w:val="center"/>
         <w:tblBorders>
-          <w:top w:val="none" w:sz="0" w:space="0" w:color="auto"/>
+          <w:top w:val="single" w:sz="4" w:space="0" w:color="auto"/>
           <w:left w:val="none" w:sz="0" w:space="0" w:color="auto"/>
-          <w:bottom w:val="none" w:sz="0" w:space="0" w:color="auto"/>
+          <w:bottom w:val="single" w:sz="4" w:space="0" w:color="auto"/>
           <w:right w:val="none" w:sz="0" w:space="0" w:color="auto"/>
           <w:insideH w:val="none" w:sz="0" w:space="0" w:color="auto"/>
           <w:insideV w:val="none" w:sz="0" w:space="0" w:color="auto"/>
@@ -3541,10 +3534,54 @@
     <w:p>
       <w:pPr>
         <w:pStyle w:val="Heading2"/>
+        <w:rPr>
+          <w:b w:val="0"/>
+        </w:rPr>
       </w:pPr>
       <w:bookmarkStart w:id="19" w:name="_Toc300697024"/>
       <w:bookmarkStart w:id="20" w:name="_Toc391495594"/>
       <w:r>
+        <w:rPr>
+          <w:b w:val="0"/>
+        </w:rPr>
+        <w:t xml:space="preserve">The parent of </w:t>
+      </w:r>
+      <w:r>
+        <w:rPr>
+          <w:b w:val="0"/>
+        </w:rPr>
+        <w:t>a</w:t>
+      </w:r>
+      <w:r>
+        <w:rPr>
+          <w:b w:val="0"/>
+        </w:rPr>
+        <w:t xml:space="preserve"> classified child i</w:t>
+      </w:r>
+      <w:r>
+        <w:rPr>
+          <w:b w:val="0"/>
+        </w:rPr>
+        <w:t>n</w:t>
+      </w:r>
+      <w:r>
+        <w:rPr>
+          <w:b w:val="0"/>
+        </w:rPr>
+        <w:t xml:space="preserve"> the hierarchy must also be c</w:t>
+      </w:r>
+      <w:r>
+        <w:rPr>
+          <w:b w:val="0"/>
+        </w:rPr>
+        <w:t>lassified. This can cause problems for some hierarchies such as GreenGenes and SILVA where sequences are assigned to specified OTUs, but intermediate taxonomic ranks are often unclassified. To handle this, I recommend removing the OTU column from the STAMP profile. If this level of precision is needed for certain analyses (e.g., PCA plots), a separate STAMP profile can be constructed which contains only the OTU column as the hierarchy.</w:t>
+      </w:r>
+    </w:p>
+    <w:p>
+      <w:pPr>
+        <w:pStyle w:val="Heading2"/>
+      </w:pPr>
+      <w:r>
         <w:t>5</w:t>
       </w:r>
       <w:r>
@@ -3561,7 +3598,11 @@
         <w:t>TSV</w:t>
       </w:r>
       <w:r>
-        <w:t xml:space="preserve">) file. The first column of this file indicates the </w:t>
+        <w:t xml:space="preserve">) file. The first column of this file </w:t>
+      </w:r>
+      <w:r>
+        <w:lastRenderedPageBreak/>
+        <w:t xml:space="preserve">indicates the </w:t>
       </w:r>
       <w:r>
         <w:t>name of each sample</w:t>
@@ -3588,9 +3629,9 @@
         <w:tblW w:w="0" w:type="auto"/>
         <w:jc w:val="center"/>
         <w:tblBorders>
-          <w:top w:val="none" w:sz="0" w:space="0" w:color="auto"/>
+          <w:top w:val="single" w:sz="4" w:space="0" w:color="auto"/>
           <w:left w:val="none" w:sz="0" w:space="0" w:color="auto"/>
-          <w:bottom w:val="none" w:sz="0" w:space="0" w:color="auto"/>
+          <w:bottom w:val="single" w:sz="4" w:space="0" w:color="auto"/>
           <w:right w:val="none" w:sz="0" w:space="0" w:color="auto"/>
           <w:insideH w:val="none" w:sz="0" w:space="0" w:color="auto"/>
           <w:insideV w:val="none" w:sz="0" w:space="0" w:color="auto"/>
@@ -3892,7 +3933,6 @@
       <w:bookmarkStart w:id="21" w:name="_Toc300697025"/>
       <w:bookmarkStart w:id="22" w:name="_Toc391495595"/>
       <w:r>
-        <w:lastRenderedPageBreak/>
         <w:t>5</w:t>
       </w:r>
       <w:r>
@@ -4270,6 +4310,7 @@
       <w:bookmarkStart w:id="24" w:name="_Toc300697026"/>
       <w:bookmarkStart w:id="25" w:name="_Toc391495597"/>
       <w:r>
+        <w:lastRenderedPageBreak/>
         <w:t>5</w:t>
       </w:r>
       <w:r>
@@ -4465,7 +4506,6 @@
         <w:rPr>
           <w:rStyle w:val="CodeChar"/>
         </w:rPr>
-        <w:lastRenderedPageBreak/>
         <w:t>Assign COG categories</w:t>
       </w:r>
       <w:r>
@@ -4808,6 +4848,7 @@
         <w:jc w:val="both"/>
       </w:pPr>
       <w:r>
+        <w:lastRenderedPageBreak/>
         <w:t xml:space="preserve">My advice is as follows. </w:t>
       </w:r>
       <w:r>
@@ -4910,148 +4951,148 @@
         <w:t xml:space="preserve"> fewer samples will be required to detect statistical significance. Furthermore, these coins are manufactured on high precision machines and we can accurately measure the weight of these pieces</w:t>
       </w:r>
       <w:r>
-        <w:t xml:space="preserve"> </w:t>
+        <w:t xml:space="preserve"> using a highly accurate scale. Consequently, few</w:t>
+      </w:r>
+      <w:r>
+        <w:t>er</w:t>
+      </w:r>
+      <w:r>
+        <w:t xml:space="preserve"> samples are required to accurately estimate the mean of these coins and the variance around these means will be small. Because of these factors (large effect size, highly </w:t>
+      </w:r>
+      <w:r>
+        <w:t xml:space="preserve">precise and </w:t>
+      </w:r>
+      <w:r>
+        <w:t>accurate measurements, and small variance) a small sample size is sufficient to establish that the mean weight of these coins is statistically different.</w:t>
+      </w:r>
+    </w:p>
+    <w:p>
+      <w:pPr>
+        <w:jc w:val="both"/>
+      </w:pPr>
+      <w:r>
+        <w:t xml:space="preserve">In contrast, biological data is noisy. Taxonomic and metabolic profiles are subjected to a lot of variability. Unlike </w:t>
+      </w:r>
+      <w:r>
+        <w:t>the</w:t>
+      </w:r>
+      <w:r>
+        <w:t xml:space="preserve"> example above, these profiles have </w:t>
+      </w:r>
+      <w:r>
+        <w:t xml:space="preserve">relatively </w:t>
+      </w:r>
+      <w:r>
+        <w:t xml:space="preserve">low accuracy and precision. Changing the method used to classify sequences or the underlying reference database will often result in substantial changes to the resulting profiles. This is analogous to changing one inaccurate scale for another. </w:t>
+      </w:r>
+      <w:r>
+        <w:t xml:space="preserve">Sample preparation will also influence the resulting profiles. </w:t>
+      </w:r>
+      <w:r>
+        <w:t xml:space="preserve">Intuitively, we expect biological replicates </w:t>
+      </w:r>
+      <w:r>
+        <w:t>to produce similar profiles, but we accept that there will be a lot of variability.</w:t>
+      </w:r>
+      <w:r>
+        <w:t xml:space="preserve"> We are also often comparing broadly d</w:t>
+      </w:r>
+      <w:r>
+        <w:t>efined groups where we expect the intragroup variability to be substantial, e.g., community profiles of healthy vs sick individuals. Intuitively, a large number of samples will be required to reliably estimate the mean and variance of a group under these conditions. Consequently</w:t>
+      </w:r>
+      <w:r>
+        <w:t xml:space="preserve">, more samples per a group are required before it is reasonable to compare the means of </w:t>
+      </w:r>
+      <w:r>
+        <w:t xml:space="preserve">these </w:t>
+      </w:r>
+      <w:r>
+        <w:t>two groups.</w:t>
+      </w:r>
+      <w:r>
+        <w:t xml:space="preserve"> The exact number of samples required depends on the </w:t>
+      </w:r>
+      <w:r>
+        <w:rPr>
+          <w:i/>
+        </w:rPr>
+        <w:t>effect size</w:t>
+      </w:r>
+      <w:r>
+        <w:t xml:space="preserve"> between these groups, the desired </w:t>
+      </w:r>
+      <w:r>
+        <w:rPr>
+          <w:i/>
+        </w:rPr>
+        <w:t>alpha level</w:t>
+      </w:r>
+      <w:r>
+        <w:t xml:space="preserve"> for defining statistical significance, and the desired </w:t>
+      </w:r>
+      <w:r>
+        <w:rPr>
+          <w:i/>
+        </w:rPr>
+        <w:t>statistical power</w:t>
+      </w:r>
+      <w:r>
+        <w:t xml:space="preserve"> (see Jeremy Miles article).</w:t>
+      </w:r>
+    </w:p>
+    <w:p>
+      <w:pPr>
+        <w:jc w:val="both"/>
+      </w:pPr>
+      <w:r>
+        <w:t>Effect sizes must also be considered when assessing results. A feature with a statistically significant difference between two groups, regardless of sample size, may not be biologically relevant. When sample sizes are large, even extremely small differences will be statistically significant. However, caution is warrant</w:t>
+      </w:r>
+      <w:r>
+        <w:t>ed</w:t>
+      </w:r>
+      <w:r>
+        <w:t xml:space="preserve"> when effect sizes are small as statistical tests do not account for systematic biases that may exists in the methodology used to generate a taxonomic or metabolic profile. For example, a small increase in </w:t>
+      </w:r>
+      <w:proofErr w:type="spellStart"/>
+      <w:r>
+        <w:t>Firmicutes</w:t>
+      </w:r>
+      <w:proofErr w:type="spellEnd"/>
+      <w:r>
+        <w:t xml:space="preserve"> in 10</w:t>
+      </w:r>
+      <w:r>
+        <w:t>0</w:t>
+      </w:r>
+      <w:r>
+        <w:t xml:space="preserve"> healthy patients vs. 10</w:t>
+      </w:r>
+      <w:r>
+        <w:t>0</w:t>
+      </w:r>
+      <w:r>
+        <w:t xml:space="preserve"> sick patients may simply be the result of </w:t>
+      </w:r>
+      <w:r>
+        <w:t xml:space="preserve">reference databases containing more </w:t>
+      </w:r>
+      <w:proofErr w:type="spellStart"/>
+      <w:r>
+        <w:t>Firmicute</w:t>
+      </w:r>
+      <w:proofErr w:type="spellEnd"/>
+      <w:r>
+        <w:t xml:space="preserve"> species found within healthy humans. When sample sizes are small, </w:t>
+      </w:r>
+      <w:r>
+        <w:t xml:space="preserve">the reported p-values will often be inaccurate as </w:t>
+      </w:r>
+      <w:r>
+        <w:t xml:space="preserve">statistical hypothesis test cannot account for the poor accuracy and precision of the methods used to generate taxonomic and metabolic profiles. In these situations, I believe ‘best practice’ is to use the p-values to identify statistically significant features </w:t>
       </w:r>
       <w:r>
         <w:lastRenderedPageBreak/>
-        <w:t>using a highly accurate scale. Consequently, few</w:t>
-      </w:r>
-      <w:r>
-        <w:t>er</w:t>
-      </w:r>
-      <w:r>
-        <w:t xml:space="preserve"> samples are required to accurately estimate the mean of these coins and the variance around these means will be small. Because of these factors (large effect size, highly </w:t>
-      </w:r>
-      <w:r>
-        <w:t xml:space="preserve">precise and </w:t>
-      </w:r>
-      <w:r>
-        <w:t>accurate measurements, and small variance) a small sample size is sufficient to establish that the mean weight of these coins is statistically different.</w:t>
-      </w:r>
-    </w:p>
-    <w:p>
-      <w:pPr>
-        <w:jc w:val="both"/>
-      </w:pPr>
-      <w:r>
-        <w:t xml:space="preserve">In contrast, biological data is noisy. Taxonomic and metabolic profiles are subjected to a lot of variability. Unlike </w:t>
-      </w:r>
-      <w:r>
-        <w:t>the</w:t>
-      </w:r>
-      <w:r>
-        <w:t xml:space="preserve"> example above, these profiles have </w:t>
-      </w:r>
-      <w:r>
-        <w:t xml:space="preserve">relatively </w:t>
-      </w:r>
-      <w:r>
-        <w:t xml:space="preserve">low accuracy and precision. Changing the method used to classify sequences or the underlying reference database will often result in substantial changes to the resulting profiles. This is analogous to changing one inaccurate scale for another. </w:t>
-      </w:r>
-      <w:r>
-        <w:t xml:space="preserve">Sample preparation will also influence the resulting profiles. </w:t>
-      </w:r>
-      <w:r>
-        <w:t xml:space="preserve">Intuitively, we expect biological replicates </w:t>
-      </w:r>
-      <w:r>
-        <w:t>to produce similar profiles, but we accept that there will be a lot of variability.</w:t>
-      </w:r>
-      <w:r>
-        <w:t xml:space="preserve"> We are also often comparing broadly d</w:t>
-      </w:r>
-      <w:r>
-        <w:t>efined groups where we expect the intragroup variability to be substantial, e.g., community profiles of healthy vs sick individuals. Intuitively, a large number of samples will be required to reliably estimate the mean and variance of a group under these conditions. Consequently</w:t>
-      </w:r>
-      <w:r>
-        <w:t xml:space="preserve">, more samples per a group are required before it is reasonable to compare the means of </w:t>
-      </w:r>
-      <w:r>
-        <w:t xml:space="preserve">these </w:t>
-      </w:r>
-      <w:r>
-        <w:t>two groups.</w:t>
-      </w:r>
-      <w:r>
-        <w:t xml:space="preserve"> The exact number of samples required depends on the </w:t>
-      </w:r>
-      <w:r>
-        <w:rPr>
-          <w:i/>
-        </w:rPr>
-        <w:t>effect size</w:t>
-      </w:r>
-      <w:r>
-        <w:t xml:space="preserve"> between these groups, the desired </w:t>
-      </w:r>
-      <w:r>
-        <w:rPr>
-          <w:i/>
-        </w:rPr>
-        <w:t>alpha level</w:t>
-      </w:r>
-      <w:r>
-        <w:t xml:space="preserve"> for defining statistical significance, and the desired </w:t>
-      </w:r>
-      <w:r>
-        <w:rPr>
-          <w:i/>
-        </w:rPr>
-        <w:t>statistical power</w:t>
-      </w:r>
-      <w:r>
-        <w:t xml:space="preserve"> (see Jeremy Miles article).</w:t>
-      </w:r>
-    </w:p>
-    <w:p>
-      <w:pPr>
-        <w:jc w:val="both"/>
-      </w:pPr>
-      <w:r>
-        <w:t>Effect sizes must also be considered when assessing results. A feature with a statistically significant difference between two groups, regardless of sample size, may not be biologically relevant. When sample sizes are large, even extremely small differences will be statistically significant. However, caution is warrant</w:t>
-      </w:r>
-      <w:r>
-        <w:t>ed</w:t>
-      </w:r>
-      <w:r>
-        <w:t xml:space="preserve"> when effect sizes are small as statistical tests do not account for systematic biases that may exists in the methodology used to generate a taxonomic or metabolic profile. For example, a small increase in </w:t>
-      </w:r>
-      <w:proofErr w:type="spellStart"/>
-      <w:r>
-        <w:t>Firmicutes</w:t>
-      </w:r>
-      <w:proofErr w:type="spellEnd"/>
-      <w:r>
-        <w:t xml:space="preserve"> in 10</w:t>
-      </w:r>
-      <w:r>
-        <w:t>0</w:t>
-      </w:r>
-      <w:r>
-        <w:t xml:space="preserve"> healthy patients vs. 10</w:t>
-      </w:r>
-      <w:r>
-        <w:t>0</w:t>
-      </w:r>
-      <w:r>
-        <w:t xml:space="preserve"> sick patients may simply be the result of </w:t>
-      </w:r>
-      <w:r>
-        <w:t xml:space="preserve">reference databases containing more </w:t>
-      </w:r>
-      <w:proofErr w:type="spellStart"/>
-      <w:r>
-        <w:t>Firmicute</w:t>
-      </w:r>
-      <w:proofErr w:type="spellEnd"/>
-      <w:r>
-        <w:t xml:space="preserve"> species found within healthy humans. When sample sizes are small, </w:t>
-      </w:r>
-      <w:r>
-        <w:t xml:space="preserve">the reported p-values will often be inaccurate as </w:t>
-      </w:r>
-      <w:r>
-        <w:t>statistical hypothesis test cannot account for the poor accuracy and precision of the methods used to generate taxonomic and metabolic profiles. In these situations, I believe ‘best practice’ is to use the p-values to identify statistically significant features and then to further filter these results to those with a sufficiently large effect size.</w:t>
+        <w:t>and then to further filter these results to those with a sufficiently large effect size.</w:t>
       </w:r>
       <w:r>
         <w:t xml:space="preserve"> It is my opinion that one should never report statistically different features without also indicating the effect size of the difference.</w:t>
@@ -5158,7 +5199,6 @@
       <w:bookmarkStart w:id="31" w:name="_Toc300697029"/>
       <w:bookmarkStart w:id="32" w:name="_Toc391495601"/>
       <w:r>
-        <w:lastRenderedPageBreak/>
         <w:t>7</w:t>
       </w:r>
       <w:r>
@@ -6348,14 +6388,82 @@
         </w:numPr>
         <w:jc w:val="both"/>
       </w:pPr>
+      <w:proofErr w:type="spellStart"/>
       <w:r>
         <w:rPr>
           <w:i/>
         </w:rPr>
-        <w:t>PCA plot:</w:t>
-      </w:r>
-      <w:r>
-        <w:t xml:space="preserve"> a principal component analysis (PCA) plot of the samples. Clicking on a marker within the plot indicates the sample represented by the marker.</w:t>
+        <w:t>Heatmap</w:t>
+      </w:r>
+      <w:proofErr w:type="spellEnd"/>
+      <w:r>
+        <w:rPr>
+          <w:i/>
+        </w:rPr>
+        <w:t xml:space="preserve"> plot:</w:t>
+      </w:r>
+      <w:r>
+        <w:t xml:space="preserve"> a </w:t>
+      </w:r>
+      <w:proofErr w:type="spellStart"/>
+      <w:r>
+        <w:t>heatmap</w:t>
+      </w:r>
+      <w:proofErr w:type="spellEnd"/>
+      <w:r>
+        <w:t xml:space="preserve"> indicating the </w:t>
+      </w:r>
+      <w:r>
+        <w:t>proportion of sequences assigned to each feature</w:t>
+      </w:r>
+      <w:r>
+        <w:t xml:space="preserve">. </w:t>
+      </w:r>
+      <w:proofErr w:type="spellStart"/>
+      <w:r>
+        <w:t>Dendrograms</w:t>
+      </w:r>
+      <w:proofErr w:type="spellEnd"/>
+      <w:r>
+        <w:t xml:space="preserve"> can be shown along the sides of the </w:t>
+      </w:r>
+      <w:proofErr w:type="spellStart"/>
+      <w:r>
+        <w:t>heatmap</w:t>
+      </w:r>
+      <w:proofErr w:type="spellEnd"/>
+      <w:r>
+        <w:t xml:space="preserve"> and are used to cluster both the features and samples. The </w:t>
+      </w:r>
+      <w:r>
+        <w:rPr>
+          <w:rStyle w:val="CodeChar"/>
+        </w:rPr>
+        <w:t>Plot only active features</w:t>
+      </w:r>
+      <w:r>
+        <w:rPr>
+          <w:rStyle w:val="CodeChar"/>
+          <w:i/>
+        </w:rPr>
+        <w:t xml:space="preserve"> </w:t>
+      </w:r>
+      <w:r>
+        <w:rPr>
+          <w:rStyle w:val="CodeChar"/>
+        </w:rPr>
+        <w:t xml:space="preserve">checkbox </w:t>
+      </w:r>
+      <w:r>
+        <w:t xml:space="preserve">can be used to restrict the </w:t>
+      </w:r>
+      <w:proofErr w:type="spellStart"/>
+      <w:r>
+        <w:t>heatmap</w:t>
+      </w:r>
+      <w:proofErr w:type="spellEnd"/>
+      <w:r>
+        <w:t xml:space="preserve"> to only those features passing the filtering criteria.</w:t>
       </w:r>
     </w:p>
     <w:p>
@@ -6371,6 +6479,25 @@
         <w:rPr>
           <w:i/>
         </w:rPr>
+        <w:t>PCA plot:</w:t>
+      </w:r>
+      <w:r>
+        <w:t xml:space="preserve"> a principal component analysis (PCA) plot of the samples. Clicking on a marker within the plot indicates the sample represented by the marker.</w:t>
+      </w:r>
+    </w:p>
+    <w:p>
+      <w:pPr>
+        <w:pStyle w:val="ListParagraph"/>
+        <w:numPr>
+          <w:ilvl w:val="0"/>
+          <w:numId w:val="9"/>
+        </w:numPr>
+        <w:jc w:val="both"/>
+      </w:pPr>
+      <w:r>
+        <w:rPr>
+          <w:i/>
+        </w:rPr>
         <w:t>Post-</w:t>
       </w:r>
       <w:r>
@@ -6400,7 +6527,11 @@
       </w:r>
       <w:proofErr w:type="spellEnd"/>
       <w:r>
-        <w:t xml:space="preserve">-Wallis) is that the means of all groups are equal. Given a p-value sufficiently small to suggest this null hypothesis should be rejected, we can only conclude that the means of all groups are not equal. If we wish to identify which pairs of groups may differ from each other a post-hoc test must be performed. A post-hoc plot shows the results of such a test. It provides a p-value and effect size measure for each pair of groups (Figure </w:t>
+        <w:t xml:space="preserve">-Wallis) is that the means of all groups are equal. Given a p-value sufficiently small to suggest this null hypothesis should be rejected, we can only conclude that the means of all groups are not equal. If we wish to identify which pairs of groups may differ from each other a post-hoc test must be performed. A post-hoc plot shows the results of such a test. It provides a p-value and </w:t>
+      </w:r>
+      <w:r>
+        <w:lastRenderedPageBreak/>
+        <w:t xml:space="preserve">effect size measure for each pair of groups (Figure </w:t>
       </w:r>
       <w:r>
         <w:t>5</w:t>
@@ -6480,7 +6611,6 @@
         <w:jc w:val="both"/>
       </w:pPr>
       <w:r>
-        <w:lastRenderedPageBreak/>
         <w:t xml:space="preserve">Each of these plots provides a number of customization options. To customize a plot, click the </w:t>
       </w:r>
       <w:r>
@@ -6616,6 +6746,11 @@
       <w:r>
         <w:t xml:space="preserve">Tables are saved as text files in tab-separated values format which can be read by any text editor and most spreadsheet programs. </w:t>
       </w:r>
+    </w:p>
+    <w:p>
+      <w:pPr>
+        <w:jc w:val="both"/>
+      </w:pPr>
     </w:p>
     <w:p>
       <w:pPr>
@@ -6746,6 +6881,16 @@
     <w:p>
       <w:pPr>
         <w:pStyle w:val="Figure"/>
+      </w:pPr>
+    </w:p>
+    <w:p>
+      <w:pPr>
+        <w:pStyle w:val="Figure"/>
+      </w:pPr>
+    </w:p>
+    <w:p>
+      <w:pPr>
+        <w:pStyle w:val="Figure"/>
         <w:jc w:val="center"/>
       </w:pPr>
       <w:r>
@@ -6753,7 +6898,6 @@
           <w:noProof/>
           <w:lang w:val="en-AU" w:eastAsia="en-AU"/>
         </w:rPr>
-        <w:lastRenderedPageBreak/>
         <w:drawing>
           <wp:inline distT="0" distB="0" distL="0" distR="0">
             <wp:extent cx="2726665" cy="2640968"/>
@@ -6982,6 +7126,24 @@
         </w:rPr>
       </w:pPr>
     </w:p>
+    <w:p>
+      <w:pPr>
+        <w:rPr>
+          <w:rFonts w:ascii="Arial" w:hAnsi="Arial" w:cs="Arial"/>
+          <w:sz w:val="18"/>
+          <w:szCs w:val="18"/>
+        </w:rPr>
+      </w:pPr>
+    </w:p>
+    <w:p>
+      <w:pPr>
+        <w:rPr>
+          <w:rFonts w:ascii="Arial" w:hAnsi="Arial" w:cs="Arial"/>
+          <w:sz w:val="18"/>
+          <w:szCs w:val="18"/>
+        </w:rPr>
+      </w:pPr>
+    </w:p>
     <w:tbl>
       <w:tblPr>
         <w:tblStyle w:val="LightList-Accent11"/>
@@ -8976,6 +9138,87 @@
       </w:r>
       <w:r>
         <w:t xml:space="preserve"> percentile) of the median. Data points outside of the whiskers are shown as crosses.</w:t>
+      </w:r>
+    </w:p>
+    <w:p>
+      <w:pPr>
+        <w:pStyle w:val="ListParagraph"/>
+        <w:numPr>
+          <w:ilvl w:val="0"/>
+          <w:numId w:val="9"/>
+        </w:numPr>
+        <w:jc w:val="both"/>
+      </w:pPr>
+      <w:proofErr w:type="spellStart"/>
+      <w:r>
+        <w:rPr>
+          <w:i/>
+        </w:rPr>
+        <w:t>Heatmap</w:t>
+      </w:r>
+      <w:proofErr w:type="spellEnd"/>
+      <w:r>
+        <w:rPr>
+          <w:i/>
+        </w:rPr>
+        <w:t xml:space="preserve"> plot:</w:t>
+      </w:r>
+      <w:r>
+        <w:t xml:space="preserve"> a </w:t>
+      </w:r>
+      <w:proofErr w:type="spellStart"/>
+      <w:r>
+        <w:t>heatmap</w:t>
+      </w:r>
+      <w:proofErr w:type="spellEnd"/>
+      <w:r>
+        <w:t xml:space="preserve"> indicating the proportion of sequences assigned to each feature. </w:t>
+      </w:r>
+      <w:proofErr w:type="spellStart"/>
+      <w:r>
+        <w:t>Dendrograms</w:t>
+      </w:r>
+      <w:proofErr w:type="spellEnd"/>
+      <w:r>
+        <w:t xml:space="preserve"> can be shown along the sides of the </w:t>
+      </w:r>
+      <w:proofErr w:type="spellStart"/>
+      <w:r>
+        <w:t>heatmap</w:t>
+      </w:r>
+      <w:proofErr w:type="spellEnd"/>
+      <w:r>
+        <w:t xml:space="preserve"> and are used to cluster both the features and samples. The </w:t>
+      </w:r>
+      <w:r>
+        <w:rPr>
+          <w:rStyle w:val="CodeChar"/>
+        </w:rPr>
+        <w:t>Plot only active features</w:t>
+      </w:r>
+      <w:r>
+        <w:rPr>
+          <w:rStyle w:val="CodeChar"/>
+          <w:i/>
+        </w:rPr>
+        <w:t xml:space="preserve"> </w:t>
+      </w:r>
+      <w:r>
+        <w:rPr>
+          <w:rStyle w:val="CodeChar"/>
+        </w:rPr>
+        <w:t xml:space="preserve">checkbox </w:t>
+      </w:r>
+      <w:r>
+        <w:t xml:space="preserve">can be used to restrict the </w:t>
+      </w:r>
+      <w:proofErr w:type="spellStart"/>
+      <w:r>
+        <w:t>heatmap</w:t>
+      </w:r>
+      <w:proofErr w:type="spellEnd"/>
+      <w:r>
+        <w:t xml:space="preserve"> to only those features passing the filtering criteria.</w:t>
       </w:r>
     </w:p>
     <w:p>
@@ -9118,6 +9361,7 @@
         <w:pStyle w:val="Figure"/>
       </w:pPr>
       <w:r>
+        <w:lastRenderedPageBreak/>
         <w:t xml:space="preserve">Figure 6: Extended error bar plot indicating all genera where Welch’s t-test produces a p-value &gt; 0.1. All genera are </w:t>
       </w:r>
       <w:r>
@@ -9137,7 +9381,6 @@
         <w:rPr>
           <w:rStyle w:val="Heading3Char"/>
         </w:rPr>
-        <w:lastRenderedPageBreak/>
         <w:t>Tabular view of results</w:t>
       </w:r>
       <w:r>
@@ -9207,31 +9450,7 @@
       <w:r>
         <w:t xml:space="preserve"> menu item. </w:t>
       </w:r>
-    </w:p>
-    <w:p>
-      <w:pPr>
-        <w:rPr>
-          <w:rFonts w:asciiTheme="majorHAnsi" w:eastAsiaTheme="majorEastAsia" w:hAnsiTheme="majorHAnsi" w:cstheme="majorBidi"/>
-          <w:b/>
-          <w:bCs/>
-          <w:color w:val="4F81BD" w:themeColor="accent1"/>
-          <w:szCs w:val="26"/>
-        </w:rPr>
-      </w:pPr>
       <w:bookmarkStart w:id="47" w:name="_Toc300697037"/>
-      <w:r>
-        <w:br w:type="page"/>
-      </w:r>
-    </w:p>
-    <w:p>
-      <w:pPr>
-        <w:jc w:val="both"/>
-      </w:pPr>
-    </w:p>
-    <w:p>
-      <w:pPr>
-        <w:jc w:val="both"/>
-      </w:pPr>
     </w:p>
     <w:p>
       <w:pPr>
@@ -11361,26 +11580,6 @@
     </w:p>
     <w:p>
       <w:pPr>
-        <w:jc w:val="both"/>
-      </w:pPr>
-    </w:p>
-    <w:p>
-      <w:pPr>
-        <w:jc w:val="both"/>
-      </w:pPr>
-    </w:p>
-    <w:p>
-      <w:pPr>
-        <w:jc w:val="both"/>
-      </w:pPr>
-    </w:p>
-    <w:p>
-      <w:pPr>
-        <w:jc w:val="both"/>
-      </w:pPr>
-    </w:p>
-    <w:p>
-      <w:pPr>
         <w:pStyle w:val="Figure"/>
         <w:ind w:left="360"/>
         <w:jc w:val="center"/>
@@ -11637,110 +11836,6 @@
       </w:r>
     </w:p>
     <w:p>
-      <w:pPr>
-        <w:jc w:val="both"/>
-      </w:pPr>
-      <w:bookmarkStart w:id="53" w:name="_Toc300697040"/>
-      <w:bookmarkStart w:id="54" w:name="_Toc391495612"/>
-      <w:r>
-        <w:rPr>
-          <w:rStyle w:val="Heading3Char"/>
-        </w:rPr>
-        <w:t>Tabular view of results</w:t>
-      </w:r>
-      <w:r>
-        <w:rPr>
-          <w:rStyle w:val="Heading3Char"/>
-        </w:rPr>
-        <w:t>:</w:t>
-      </w:r>
-      <w:bookmarkEnd w:id="53"/>
-      <w:bookmarkEnd w:id="54"/>
-      <w:r>
-        <w:rPr>
-          <w:rStyle w:val="Heading3Char"/>
-        </w:rPr>
-        <w:t xml:space="preserve"> </w:t>
-      </w:r>
-      <w:r>
-        <w:t xml:space="preserve">the results of a </w:t>
-      </w:r>
-      <w:r>
-        <w:t>two</w:t>
-      </w:r>
-      <w:r>
-        <w:t xml:space="preserve"> </w:t>
-      </w:r>
-      <w:r>
-        <w:t>sample</w:t>
-      </w:r>
-      <w:r>
-        <w:t xml:space="preserve"> analysis are tabulated in a </w:t>
-      </w:r>
-      <w:proofErr w:type="gramStart"/>
-      <w:r>
-        <w:rPr>
-          <w:rStyle w:val="CodeChar"/>
-        </w:rPr>
-        <w:t>Two</w:t>
-      </w:r>
-      <w:proofErr w:type="gramEnd"/>
-      <w:r>
-        <w:rPr>
-          <w:rStyle w:val="CodeChar"/>
-        </w:rPr>
-        <w:t xml:space="preserve"> </w:t>
-      </w:r>
-      <w:r>
-        <w:rPr>
-          <w:rStyle w:val="CodeChar"/>
-        </w:rPr>
-        <w:t>sample</w:t>
-      </w:r>
-      <w:r>
-        <w:rPr>
-          <w:rStyle w:val="CodeChar"/>
-        </w:rPr>
-        <w:t xml:space="preserve"> statistics table</w:t>
-      </w:r>
-      <w:r>
-        <w:t xml:space="preserve">. This table is accessed through the </w:t>
-      </w:r>
-      <w:r>
-        <w:rPr>
-          <w:rStyle w:val="CodeChar"/>
-        </w:rPr>
-        <w:t>View-&gt;</w:t>
-      </w:r>
-      <w:r>
-        <w:rPr>
-          <w:rStyle w:val="CodeChar"/>
-        </w:rPr>
-        <w:t>Two</w:t>
-      </w:r>
-      <w:r>
-        <w:rPr>
-          <w:rStyle w:val="CodeChar"/>
-        </w:rPr>
-        <w:t xml:space="preserve"> </w:t>
-      </w:r>
-      <w:r>
-        <w:rPr>
-          <w:rStyle w:val="CodeChar"/>
-        </w:rPr>
-        <w:t>sample</w:t>
-      </w:r>
-      <w:r>
-        <w:rPr>
-          <w:rStyle w:val="CodeChar"/>
-        </w:rPr>
-        <w:t xml:space="preserve"> statistics table</w:t>
-      </w:r>
-      <w:r>
-        <w:t xml:space="preserve"> menu item.</w:t>
-      </w:r>
-    </w:p>
-    <w:p>
       <w:r>
         <w:br w:type="page"/>
       </w:r>
@@ -13856,28 +13951,132 @@
     </w:p>
     <w:p>
       <w:pPr>
-        <w:pStyle w:val="Heading1"/>
-      </w:pPr>
-      <w:bookmarkStart w:id="55" w:name="_Toc300697041"/>
-      <w:bookmarkStart w:id="56" w:name="_Toc391495613"/>
-      <w:r>
+        <w:jc w:val="both"/>
+      </w:pPr>
+      <w:bookmarkStart w:id="53" w:name="_Toc300697041"/>
+      <w:bookmarkStart w:id="54" w:name="_Toc391495613"/>
+      <w:bookmarkStart w:id="55" w:name="_Toc300697040"/>
+      <w:bookmarkStart w:id="56" w:name="_Toc391495612"/>
+      <w:r>
+        <w:rPr>
+          <w:rStyle w:val="Heading3Char"/>
+        </w:rPr>
         <w:lastRenderedPageBreak/>
-        <w:t>8</w:t>
-      </w:r>
-      <w:r>
-        <w:t>.</w:t>
-      </w:r>
-      <w:r>
-        <w:t xml:space="preserve"> </w:t>
-      </w:r>
-      <w:r>
-        <w:t>G</w:t>
-      </w:r>
-      <w:r>
-        <w:t>lobal preferences</w:t>
+        <w:t>Tabular view of results</w:t>
+      </w:r>
+      <w:r>
+        <w:rPr>
+          <w:rStyle w:val="Heading3Char"/>
+        </w:rPr>
+        <w:t>:</w:t>
       </w:r>
       <w:bookmarkEnd w:id="55"/>
       <w:bookmarkEnd w:id="56"/>
+      <w:r>
+        <w:rPr>
+          <w:rStyle w:val="Heading3Char"/>
+        </w:rPr>
+        <w:t xml:space="preserve"> </w:t>
+      </w:r>
+      <w:r>
+        <w:t xml:space="preserve">the results of a </w:t>
+      </w:r>
+      <w:r>
+        <w:t>two</w:t>
+      </w:r>
+      <w:r>
+        <w:t xml:space="preserve"> </w:t>
+      </w:r>
+      <w:r>
+        <w:t>sample</w:t>
+      </w:r>
+      <w:r>
+        <w:t xml:space="preserve"> analysis are tabulated in a </w:t>
+      </w:r>
+      <w:proofErr w:type="gramStart"/>
+      <w:r>
+        <w:rPr>
+          <w:rStyle w:val="CodeChar"/>
+        </w:rPr>
+        <w:t>Two</w:t>
+      </w:r>
+      <w:proofErr w:type="gramEnd"/>
+      <w:r>
+        <w:rPr>
+          <w:rStyle w:val="CodeChar"/>
+        </w:rPr>
+        <w:t xml:space="preserve"> </w:t>
+      </w:r>
+      <w:r>
+        <w:rPr>
+          <w:rStyle w:val="CodeChar"/>
+        </w:rPr>
+        <w:t>sample</w:t>
+      </w:r>
+      <w:r>
+        <w:rPr>
+          <w:rStyle w:val="CodeChar"/>
+        </w:rPr>
+        <w:t xml:space="preserve"> statistics table</w:t>
+      </w:r>
+      <w:r>
+        <w:t xml:space="preserve">. This table is accessed through the </w:t>
+      </w:r>
+      <w:r>
+        <w:rPr>
+          <w:rStyle w:val="CodeChar"/>
+        </w:rPr>
+        <w:t>View-&gt;</w:t>
+      </w:r>
+      <w:r>
+        <w:rPr>
+          <w:rStyle w:val="CodeChar"/>
+        </w:rPr>
+        <w:t>Two</w:t>
+      </w:r>
+      <w:r>
+        <w:rPr>
+          <w:rStyle w:val="CodeChar"/>
+        </w:rPr>
+        <w:t xml:space="preserve"> </w:t>
+      </w:r>
+      <w:r>
+        <w:rPr>
+          <w:rStyle w:val="CodeChar"/>
+        </w:rPr>
+        <w:t>sample</w:t>
+      </w:r>
+      <w:r>
+        <w:rPr>
+          <w:rStyle w:val="CodeChar"/>
+        </w:rPr>
+        <w:t xml:space="preserve"> statistics table</w:t>
+      </w:r>
+      <w:r>
+        <w:t xml:space="preserve"> menu item.</w:t>
+      </w:r>
+    </w:p>
+    <w:p>
+      <w:pPr>
+        <w:pStyle w:val="Heading1"/>
+      </w:pPr>
+      <w:r>
+        <w:t>8</w:t>
+      </w:r>
+      <w:r>
+        <w:t>.</w:t>
+      </w:r>
+      <w:r>
+        <w:t xml:space="preserve"> </w:t>
+      </w:r>
+      <w:r>
+        <w:t>G</w:t>
+      </w:r>
+      <w:r>
+        <w:t>lobal preferences</w:t>
+      </w:r>
+      <w:bookmarkEnd w:id="53"/>
+      <w:bookmarkEnd w:id="54"/>
     </w:p>
     <w:p>
       <w:pPr>
@@ -14203,6 +14402,7 @@
           <w:sz w:val="20"/>
           <w:szCs w:val="20"/>
         </w:rPr>
+        <w:lastRenderedPageBreak/>
         <w:t>MyScatterPlot.py</w:t>
       </w:r>
       <w:r>
@@ -14334,7 +14534,6 @@
           <w:sz w:val="20"/>
           <w:szCs w:val="20"/>
         </w:rPr>
-        <w:lastRenderedPageBreak/>
         <w:t xml:space="preserve">  </w:t>
       </w:r>
       <w:proofErr w:type="spellStart"/>
@@ -16405,6 +16604,7 @@
           <w:sz w:val="20"/>
           <w:szCs w:val="20"/>
         </w:rPr>
+        <w:lastRenderedPageBreak/>
         <w:t xml:space="preserve">      </w:t>
       </w:r>
       <w:proofErr w:type="gramStart"/>
@@ -16615,7 +16815,6 @@
           <w:sz w:val="20"/>
           <w:szCs w:val="20"/>
         </w:rPr>
-        <w:lastRenderedPageBreak/>
         <w:t xml:space="preserve">    # Update plot</w:t>
       </w:r>
     </w:p>
@@ -16906,28 +17105,12 @@
     </w:p>
     <w:p>
       <w:pPr>
-        <w:rPr>
-          <w:rFonts w:asciiTheme="majorHAnsi" w:eastAsiaTheme="majorEastAsia" w:hAnsiTheme="majorHAnsi" w:cstheme="majorBidi"/>
-          <w:b/>
-          <w:bCs/>
-          <w:color w:val="365F91" w:themeColor="accent1" w:themeShade="BF"/>
-          <w:sz w:val="28"/>
-          <w:szCs w:val="28"/>
-        </w:rPr>
+        <w:pStyle w:val="Heading1"/>
       </w:pPr>
       <w:bookmarkStart w:id="63" w:name="_Toc300697046"/>
-      <w:r>
-        <w:br w:type="page"/>
-      </w:r>
-    </w:p>
-    <w:p>
-      <w:pPr>
-        <w:pStyle w:val="Heading1"/>
-      </w:pPr>
       <w:bookmarkStart w:id="64" w:name="_Toc388863498"/>
       <w:bookmarkStart w:id="65" w:name="_Toc391495617"/>
       <w:r>
-        <w:lastRenderedPageBreak/>
         <w:t>References</w:t>
       </w:r>
       <w:bookmarkEnd w:id="63"/>
@@ -17418,6 +17601,7 @@
         <w:rPr>
           <w:vanish/>
         </w:rPr>
+        <w:lastRenderedPageBreak/>
         <w:t>Cochran 1952</w:t>
       </w:r>
       <w:bookmarkStart w:id="80" w:name="B4B_cochran1952"/>
@@ -17934,7 +18118,6 @@
         <w:rPr>
           <w:vanish/>
         </w:rPr>
-        <w:lastRenderedPageBreak/>
         <w:t>Meyer et al. 2008</w:t>
       </w:r>
       <w:bookmarkStart w:id="90" w:name="B4B_meyer2008"/>
@@ -18409,6 +18592,7 @@
     </w:p>
     <w:p>
       <w:r>
+        <w:lastRenderedPageBreak/>
         <w:t xml:space="preserve">Suresh, K.P. and </w:t>
       </w:r>
       <w:proofErr w:type="spellStart"/>
@@ -18677,7 +18861,6 @@
         <w:docPartUnique/>
       </w:docPartObj>
     </w:sdtPr>
-    <w:sdtEndPr/>
     <w:sdtContent>
       <w:p>
         <w:pPr>
@@ -22379,7 +22562,7 @@
 </file>
 
 <file path=customXml/itemProps1.xml><?xml version="1.0" encoding="utf-8"?>
-<ds:datastoreItem xmlns:ds="http://schemas.openxmlformats.org/officeDocument/2006/customXml" ds:itemID="{B3F1BD8C-5C8A-4A31-8AA0-473F45D87287}">
+<ds:datastoreItem xmlns:ds="http://schemas.openxmlformats.org/officeDocument/2006/customXml" ds:itemID="{938C19BC-7BB7-464E-AFC7-A9D4796F6EAB}">
   <ds:schemaRefs>
     <ds:schemaRef ds:uri="http://schemas.openxmlformats.org/officeDocument/2006/bibliography"/>
   </ds:schemaRefs>

</xml_diff>